<commit_message>
[新增] 文档 1. doc
</commit_message>
<xml_diff>
--- a/doc/票券小程序说明书.docx
+++ b/doc/票券小程序说明书.docx
@@ -26,92 +26,242 @@
         </w:rPr>
         <w:t>2019-</w:t>
       </w:r>
-      <w:del w:id="1" w:author="王 森" w:date="2019-07-22T15:23:00Z">
-        <w:r>
-          <w:rPr>
-            <w:rFonts w:ascii="宋体" w:eastAsia="宋体" w:hAnsi="宋体" w:hint="eastAsia"/>
-          </w:rPr>
-          <w:delText>05</w:delText>
-        </w:r>
-      </w:del>
-      <w:ins w:id="2" w:author="王 森" w:date="2019-07-22T15:23:00Z">
-        <w:r>
-          <w:rPr>
-            <w:rFonts w:ascii="宋体" w:eastAsia="宋体" w:hAnsi="宋体" w:hint="eastAsia"/>
-          </w:rPr>
-          <w:t>0</w:t>
-        </w:r>
-        <w:r>
-          <w:rPr>
-            <w:rFonts w:ascii="宋体" w:eastAsia="宋体" w:hAnsi="宋体"/>
-          </w:rPr>
-          <w:t>7</w:t>
-        </w:r>
-      </w:ins>
       <w:r>
         <w:rPr>
           <w:rFonts w:ascii="宋体" w:eastAsia="宋体" w:hAnsi="宋体" w:hint="eastAsia"/>
         </w:rPr>
+        <w:t>0</w:t>
+      </w:r>
+      <w:r>
+        <w:rPr>
+          <w:rFonts w:ascii="宋体" w:eastAsia="宋体" w:hAnsi="宋体"/>
+        </w:rPr>
+        <w:t>7</w:t>
+      </w:r>
+      <w:r>
+        <w:rPr>
+          <w:rFonts w:ascii="宋体" w:eastAsia="宋体" w:hAnsi="宋体" w:hint="eastAsia"/>
+        </w:rPr>
         <w:t>-</w:t>
       </w:r>
-      <w:del w:id="3" w:author="王 森" w:date="2019-07-22T15:23:00Z">
-        <w:r>
-          <w:rPr>
-            <w:rFonts w:ascii="宋体" w:eastAsia="宋体" w:hAnsi="宋体" w:hint="eastAsia"/>
-          </w:rPr>
-          <w:delText>10</w:delText>
-        </w:r>
-      </w:del>
-      <w:ins w:id="4" w:author="王 森" w:date="2019-07-22T15:23:00Z">
-        <w:r>
-          <w:rPr>
-            <w:rFonts w:ascii="宋体" w:eastAsia="宋体" w:hAnsi="宋体"/>
-          </w:rPr>
-          <w:t>22</w:t>
-        </w:r>
-      </w:ins>
+      <w:r>
+        <w:rPr>
+          <w:rFonts w:ascii="宋体" w:eastAsia="宋体" w:hAnsi="宋体"/>
+        </w:rPr>
+        <w:t>22</w:t>
+      </w:r>
     </w:p>
     <w:p>
       <w:pPr>
         <w:pStyle w:val="1"/>
       </w:pPr>
       <w:r>
+        <w:rPr>
+          <w:rFonts w:hint="eastAsia"/>
+        </w:rPr>
+        <w:t>系统介绍</w:t>
+      </w:r>
+    </w:p>
+    <w:p>
+      <w:pPr>
+        <w:pStyle w:val="2"/>
+        <w:rPr>
+          <w:rFonts w:hint="eastAsia"/>
+        </w:rPr>
+      </w:pPr>
+      <w:r>
+        <w:rPr>
+          <w:rFonts w:hint="eastAsia"/>
+        </w:rPr>
+        <w:t>系统功能结构</w:t>
+      </w:r>
+    </w:p>
+    <w:p>
+      <w:r>
+        <w:object w:dxaOrig="13665" w:dyaOrig="10980" w14:anchorId="03A4104C">
+          <v:shapetype id="_x0000_t75" coordsize="21600,21600" o:spt="75" o:preferrelative="t" path="m@4@5l@4@11@9@11@9@5xe" filled="f" stroked="f">
+            <v:stroke joinstyle="miter"/>
+            <v:formulas>
+              <v:f eqn="if lineDrawn pixelLineWidth 0"/>
+              <v:f eqn="sum @0 1 0"/>
+              <v:f eqn="sum 0 0 @1"/>
+              <v:f eqn="prod @2 1 2"/>
+              <v:f eqn="prod @3 21600 pixelWidth"/>
+              <v:f eqn="prod @3 21600 pixelHeight"/>
+              <v:f eqn="sum @0 0 1"/>
+              <v:f eqn="prod @6 1 2"/>
+              <v:f eqn="prod @7 21600 pixelWidth"/>
+              <v:f eqn="sum @8 21600 0"/>
+              <v:f eqn="prod @7 21600 pixelHeight"/>
+              <v:f eqn="sum @10 21600 0"/>
+            </v:formulas>
+            <v:path o:extrusionok="f" gradientshapeok="t" o:connecttype="rect"/>
+            <o:lock v:ext="edit" aspectratio="t"/>
+          </v:shapetype>
+          <v:shape id="_x0000_i1071" type="#_x0000_t75" style="width:414.75pt;height:333pt" o:ole="">
+            <v:imagedata r:id="rId8" o:title=""/>
+          </v:shape>
+          <o:OLEObject Type="Embed" ProgID="Visio.Drawing.15" ShapeID="_x0000_i1071" DrawAspect="Content" ObjectID="_1627314786" r:id="rId9"/>
+        </w:object>
+      </w:r>
+    </w:p>
+    <w:p>
+      <w:pPr>
+        <w:pStyle w:val="2"/>
+      </w:pPr>
+      <w:r>
+        <w:rPr>
+          <w:rFonts w:hint="eastAsia"/>
+        </w:rPr>
+        <w:t>技术要点</w:t>
+      </w:r>
+    </w:p>
+    <w:p>
+      <w:r>
+        <w:rPr>
+          <w:rFonts w:hint="eastAsia"/>
+        </w:rPr>
+        <w:t>小程序端：</w:t>
+      </w:r>
+    </w:p>
+    <w:p>
+      <w:r>
+        <w:tab/>
+      </w:r>
+      <w:r>
+        <w:rPr>
+          <w:rFonts w:hint="eastAsia"/>
+        </w:rPr>
+        <w:t>开发框架：Taro</w:t>
+      </w:r>
+    </w:p>
+    <w:p>
+      <w:r>
+        <w:rPr>
+          <w:rFonts w:hint="eastAsia"/>
+        </w:rPr>
+        <w:t>服务器端：</w:t>
+      </w:r>
+      <w:bookmarkStart w:id="0" w:name="_GoBack"/>
+      <w:bookmarkEnd w:id="0"/>
+    </w:p>
+    <w:p>
+      <w:pPr>
+        <w:ind w:firstLine="420"/>
+      </w:pPr>
+      <w:r>
+        <w:rPr>
+          <w:rFonts w:hint="eastAsia"/>
+        </w:rPr>
+        <w:t>开发</w:t>
+      </w:r>
+      <w:r>
+        <w:rPr>
+          <w:rFonts w:hint="eastAsia"/>
+        </w:rPr>
+        <w:t>框架：</w:t>
+      </w:r>
+      <w:proofErr w:type="spellStart"/>
+      <w:r>
+        <w:rPr>
+          <w:rFonts w:hint="eastAsia"/>
+        </w:rPr>
+        <w:t>aiohttp</w:t>
+      </w:r>
+      <w:proofErr w:type="spellEnd"/>
+    </w:p>
+    <w:p>
+      <w:pPr>
+        <w:rPr>
+          <w:rFonts w:hint="eastAsia"/>
+        </w:rPr>
+      </w:pPr>
+      <w:r>
+        <w:tab/>
+      </w:r>
+      <w:r>
+        <w:rPr>
+          <w:rFonts w:hint="eastAsia"/>
+        </w:rPr>
+        <w:t>数据库：MongoDB</w:t>
+      </w:r>
+    </w:p>
+    <w:p>
+      <w:r>
+        <w:br w:type="page"/>
+      </w:r>
+    </w:p>
+    <w:p>
+      <w:pPr>
+        <w:pStyle w:val="1"/>
+      </w:pPr>
+      <w:r>
+        <w:lastRenderedPageBreak/>
         <w:t>使用对象</w:t>
       </w:r>
     </w:p>
     <w:p>
       <w:pPr>
         <w:pStyle w:val="2"/>
-      </w:pPr>
-      <w:r>
-        <w:t>交易所管理员</w:t>
-      </w:r>
-    </w:p>
-    <w:p>
-      <w:r>
-        <w:rPr>
-          <w:rFonts w:hint="eastAsia"/>
-        </w:rPr>
-        <w:t>添加组员、删除组员、增发票券</w:t>
-      </w:r>
-      <w:r>
-        <w:rPr>
-          <w:rFonts w:hint="eastAsia"/>
-        </w:rPr>
-        <w:t>、查询记录、生成报表；</w:t>
-      </w:r>
+        <w:rPr>
+          <w:rFonts w:hint="eastAsia"/>
+        </w:rPr>
+      </w:pPr>
+      <w:r>
+        <w:t>管理员</w:t>
+      </w:r>
+    </w:p>
+    <w:p>
+      <w:pPr>
+        <w:rPr>
+          <w:rFonts w:hint="eastAsia"/>
+        </w:rPr>
+      </w:pPr>
+      <w:r>
+        <w:rPr>
+          <w:rFonts w:hint="eastAsia"/>
+        </w:rPr>
+        <w:t>增发票券、复核增发操作、增加组员、编辑组员信息、删除组员、报表导出、查看增发记录、查看票券操作记录、设置每周领取限额、复核设置操作</w:t>
+      </w:r>
+      <w:r>
+        <w:rPr>
+          <w:rFonts w:hint="eastAsia"/>
+        </w:rPr>
+        <w:t>；</w:t>
+      </w:r>
+    </w:p>
+    <w:p>
+      <w:pPr>
+        <w:jc w:val="right"/>
+      </w:pPr>
+      <w:r>
+        <w:object w:dxaOrig="9330" w:dyaOrig="4035" w14:anchorId="00C07436">
+          <v:shape id="_x0000_i1073" type="#_x0000_t75" style="width:415.5pt;height:179.25pt" o:ole="">
+            <v:imagedata r:id="rId10" o:title=""/>
+          </v:shape>
+          <o:OLEObject Type="Embed" ProgID="Visio.Drawing.15" ShapeID="_x0000_i1073" DrawAspect="Content" ObjectID="_1627314787" r:id="rId11"/>
+        </w:object>
+      </w:r>
+    </w:p>
+    <w:p>
+      <w:pPr>
+        <w:rPr>
+          <w:rFonts w:hint="eastAsia"/>
+        </w:rPr>
+      </w:pPr>
     </w:p>
     <w:p>
       <w:pPr>
         <w:pStyle w:val="2"/>
       </w:pPr>
-      <w:proofErr w:type="gramStart"/>
-      <w:r>
-        <w:t>一兆</w:t>
-      </w:r>
-      <w:proofErr w:type="gramEnd"/>
-      <w:r>
-        <w:t>韦德人员</w:t>
+      <w:r>
+        <w:rPr>
+          <w:rFonts w:hint="eastAsia"/>
+        </w:rPr>
+        <w:t>组</w:t>
+      </w:r>
+      <w:r>
+        <w:t>员</w:t>
       </w:r>
     </w:p>
     <w:p>
@@ -124,10 +274,28 @@
     </w:p>
     <w:p>
       <w:pPr>
+        <w:rPr>
+          <w:rFonts w:hint="eastAsia"/>
+        </w:rPr>
+      </w:pPr>
+      <w:r>
+        <w:object w:dxaOrig="9330" w:dyaOrig="4035" w14:anchorId="530111FB">
+          <v:shape id="_x0000_i1063" type="#_x0000_t75" style="width:415.5pt;height:179.25pt" o:ole="">
+            <v:imagedata r:id="rId12" o:title=""/>
+          </v:shape>
+          <o:OLEObject Type="Embed" ProgID="Visio.Drawing.15" ShapeID="_x0000_i1063" DrawAspect="Content" ObjectID="_1627314788" r:id="rId13"/>
+        </w:object>
+      </w:r>
+    </w:p>
+    <w:p>
+      <w:pPr>
         <w:pStyle w:val="2"/>
       </w:pPr>
       <w:r>
-        <w:t>交易所兴趣小组组员</w:t>
+        <w:rPr>
+          <w:rFonts w:hint="eastAsia"/>
+        </w:rPr>
+        <w:t>服务商</w:t>
       </w:r>
     </w:p>
     <w:p>
@@ -139,6 +307,16 @@
       </w:r>
     </w:p>
     <w:p>
+      <w:r>
+        <w:object w:dxaOrig="9330" w:dyaOrig="4035" w14:anchorId="097CD450">
+          <v:shape id="_x0000_i1065" type="#_x0000_t75" style="width:415.5pt;height:179.25pt" o:ole="">
+            <v:imagedata r:id="rId14" o:title=""/>
+          </v:shape>
+          <o:OLEObject Type="Embed" ProgID="Visio.Drawing.15" ShapeID="_x0000_i1065" DrawAspect="Content" ObjectID="_1627314789" r:id="rId15"/>
+        </w:object>
+      </w:r>
+    </w:p>
+    <w:p>
       <w:pPr>
         <w:pStyle w:val="1"/>
       </w:pPr>
@@ -151,7 +329,7 @@
         <w:pStyle w:val="2"/>
       </w:pPr>
       <w:r>
-        <w:t>交易所管理员</w:t>
+        <w:t>管理员</w:t>
       </w:r>
     </w:p>
     <w:p>
@@ -167,193 +345,230 @@
     </w:p>
     <w:p>
       <w:pPr>
+        <w:pStyle w:val="a3"/>
+        <w:numPr>
+          <w:ilvl w:val="0"/>
+          <w:numId w:val="30"/>
+        </w:numPr>
+        <w:ind w:firstLineChars="0"/>
+      </w:pPr>
+      <w:r>
+        <w:rPr>
+          <w:rFonts w:hint="eastAsia"/>
+        </w:rPr>
+        <w:t>通过小程序添加</w:t>
+      </w:r>
+    </w:p>
+    <w:p>
+      <w:pPr>
+        <w:ind w:left="420" w:firstLine="420"/>
+        <w:rPr>
+          <w:rFonts w:hint="eastAsia"/>
+        </w:rPr>
+      </w:pPr>
+      <w:r>
+        <w:rPr>
+          <w:rFonts w:hint="eastAsia"/>
+        </w:rPr>
+        <w:t>组员管理页面可增加组员信息，</w:t>
+      </w:r>
+      <w:r>
+        <w:rPr>
+          <w:rFonts w:hint="eastAsia"/>
+        </w:rPr>
+        <w:t>填写组员信息并</w:t>
+      </w:r>
+      <w:r>
+        <w:rPr>
+          <w:rFonts w:hint="eastAsia"/>
+        </w:rPr>
+        <w:t>增加后</w:t>
+      </w:r>
+      <w:r>
+        <w:rPr>
+          <w:rFonts w:hint="eastAsia"/>
+        </w:rPr>
+        <w:t>，</w:t>
+      </w:r>
+      <w:r>
+        <w:rPr>
+          <w:rFonts w:hint="eastAsia"/>
+        </w:rPr>
+        <w:t>组员</w:t>
+      </w:r>
+      <w:r>
+        <w:rPr>
+          <w:rFonts w:hint="eastAsia"/>
+        </w:rPr>
+        <w:t>就可以</w:t>
+      </w:r>
+      <w:r>
+        <w:rPr>
+          <w:rFonts w:hint="eastAsia"/>
+        </w:rPr>
+        <w:t>通过</w:t>
+      </w:r>
+      <w:r>
+        <w:rPr>
+          <w:rFonts w:hint="eastAsia"/>
+        </w:rPr>
+        <w:t>邮件</w:t>
+      </w:r>
+      <w:r>
+        <w:rPr>
+          <w:rFonts w:hint="eastAsia"/>
+        </w:rPr>
+        <w:t>认证绑定微信。</w:t>
+      </w:r>
+    </w:p>
+    <w:p>
+      <w:pPr>
+        <w:pStyle w:val="a3"/>
+        <w:numPr>
+          <w:ilvl w:val="0"/>
+          <w:numId w:val="30"/>
+        </w:numPr>
+        <w:ind w:firstLineChars="0"/>
+      </w:pPr>
+      <w:r>
+        <w:rPr>
+          <w:rFonts w:hint="eastAsia"/>
+        </w:rPr>
+        <w:t>通过网页导入</w:t>
+      </w:r>
+    </w:p>
+    <w:p>
+      <w:pPr>
+        <w:ind w:left="420" w:firstLine="420"/>
+      </w:pPr>
+      <w:r>
+        <w:rPr>
+          <w:rFonts w:hint="eastAsia"/>
+        </w:rPr>
+        <w:t>在</w:t>
+      </w:r>
+      <w:r>
+        <w:rPr>
+          <w:rFonts w:hint="eastAsia"/>
+        </w:rPr>
+        <w:t>组员管理页面</w:t>
+      </w:r>
+      <w:r>
+        <w:rPr>
+          <w:rFonts w:hint="eastAsia"/>
+        </w:rPr>
+        <w:t>也可</w:t>
+      </w:r>
+      <w:r>
+        <w:rPr>
+          <w:rFonts w:hint="eastAsia"/>
+        </w:rPr>
+        <w:t>发起批量导入操作，邮件内的</w:t>
+      </w:r>
+      <w:r>
+        <w:rPr>
+          <w:rFonts w:hint="eastAsia"/>
+        </w:rPr>
+        <w:t>通过网页端导入EXCEL表格来批量增加组员。</w:t>
+      </w:r>
+    </w:p>
+    <w:p>
+      <w:pPr>
+        <w:pStyle w:val="3"/>
+      </w:pPr>
+      <w:r>
+        <w:rPr>
+          <w:rFonts w:hint="eastAsia"/>
+        </w:rPr>
+        <w:t>删除组员</w:t>
+      </w:r>
+    </w:p>
+    <w:p>
+      <w:pPr>
         <w:ind w:firstLine="420"/>
-        <w:rPr>
-          <w:ins w:id="5" w:author="王 森" w:date="2019-07-15T14:30:00Z"/>
-        </w:rPr>
-      </w:pPr>
-      <w:ins w:id="6" w:author="王 森" w:date="2019-07-15T14:30:00Z">
-        <w:r>
-          <w:rPr>
-            <w:rFonts w:hint="eastAsia"/>
-          </w:rPr>
-          <w:t>组员管理页面</w:t>
-        </w:r>
-      </w:ins>
-      <w:ins w:id="7" w:author="王 森" w:date="2019-07-15T14:31:00Z">
-        <w:r>
-          <w:rPr>
-            <w:rFonts w:hint="eastAsia"/>
-          </w:rPr>
-          <w:t>可增加组员信息，增加后组员通过认证即可绑定微信使用。</w:t>
-        </w:r>
-      </w:ins>
-      <w:ins w:id="8" w:author="王 森" w:date="2019-07-15T14:32:00Z">
-        <w:r>
-          <w:rPr>
-            <w:rFonts w:hint="eastAsia"/>
-          </w:rPr>
-          <w:t>也可通过网页端导入EXCEL表格来批量增加组员。</w:t>
-        </w:r>
-      </w:ins>
+      </w:pPr>
+      <w:r>
+        <w:rPr>
+          <w:rFonts w:hint="eastAsia"/>
+        </w:rPr>
+        <w:t>在组员</w:t>
+      </w:r>
+      <w:r>
+        <w:rPr>
+          <w:rFonts w:hint="eastAsia"/>
+        </w:rPr>
+        <w:t>管理</w:t>
+      </w:r>
+      <w:r>
+        <w:rPr>
+          <w:rFonts w:hint="eastAsia"/>
+        </w:rPr>
+        <w:t>页面</w:t>
+      </w:r>
+      <w:r>
+        <w:rPr>
+          <w:rFonts w:hint="eastAsia"/>
+        </w:rPr>
+        <w:t>内点击组员，进入组员详情页面，下拉到页面尾部点击</w:t>
+      </w:r>
+      <w:r>
+        <w:rPr>
+          <w:rFonts w:hint="eastAsia"/>
+        </w:rPr>
+        <w:t>删除按钮</w:t>
+      </w:r>
+      <w:r>
+        <w:rPr>
+          <w:rFonts w:hint="eastAsia"/>
+        </w:rPr>
+        <w:t>，即可将组员</w:t>
+      </w:r>
+      <w:r>
+        <w:rPr>
+          <w:rFonts w:hint="eastAsia"/>
+        </w:rPr>
+        <w:t>删除</w:t>
+      </w:r>
+      <w:r>
+        <w:rPr>
+          <w:rFonts w:hint="eastAsia"/>
+        </w:rPr>
+        <w:t>。</w:t>
+      </w:r>
+    </w:p>
+    <w:p>
+      <w:pPr>
+        <w:pStyle w:val="3"/>
+      </w:pPr>
+      <w:r>
+        <w:rPr>
+          <w:rFonts w:hint="eastAsia"/>
+        </w:rPr>
+        <w:t>增发票券</w:t>
+      </w:r>
     </w:p>
     <w:p>
       <w:pPr>
         <w:ind w:firstLine="420"/>
-        <w:rPr>
-          <w:del w:id="9" w:author="王 森" w:date="2019-07-15T14:31:00Z"/>
-        </w:rPr>
-      </w:pPr>
-      <w:del w:id="10" w:author="王 森" w:date="2019-07-15T14:31:00Z">
-        <w:r>
-          <w:rPr>
-            <w:rFonts w:hint="eastAsia"/>
-          </w:rPr>
-          <w:delText>新组员打开小程序后申请加入小组，管理员在申请列表页面会看到提交申请的组员，点击同意后组员即可加入到小组内。</w:delText>
-        </w:r>
-      </w:del>
-    </w:p>
-    <w:p>
-      <w:pPr>
-        <w:pStyle w:val="3"/>
-      </w:pPr>
-      <w:r>
-        <w:rPr>
-          <w:rFonts w:hint="eastAsia"/>
-        </w:rPr>
-        <w:t>删除组员</w:t>
-      </w:r>
-    </w:p>
-    <w:p>
-      <w:pPr>
-        <w:ind w:firstLine="420"/>
-      </w:pPr>
-      <w:r>
-        <w:rPr>
-          <w:rFonts w:hint="eastAsia"/>
-        </w:rPr>
-        <w:t>在组员</w:t>
-      </w:r>
-      <w:ins w:id="11" w:author="王 森" w:date="2019-07-15T14:33:00Z">
-        <w:r>
-          <w:rPr>
-            <w:rFonts w:hint="eastAsia"/>
-          </w:rPr>
-          <w:t>管理</w:t>
-        </w:r>
-        <w:r>
-          <w:rPr>
-            <w:rFonts w:hint="eastAsia"/>
-          </w:rPr>
-          <w:t>页面</w:t>
-        </w:r>
-      </w:ins>
-      <w:del w:id="12" w:author="王 森" w:date="2019-07-15T14:33:00Z">
-        <w:r>
-          <w:rPr>
-            <w:rFonts w:hint="eastAsia"/>
-          </w:rPr>
-          <w:delText>列表</w:delText>
-        </w:r>
-      </w:del>
-      <w:r>
-        <w:rPr>
-          <w:rFonts w:hint="eastAsia"/>
-        </w:rPr>
-        <w:t>内点击组员，进入组员详情页面，下拉到页面尾部点击</w:t>
-      </w:r>
-      <w:ins w:id="13" w:author="王 森" w:date="2019-07-22T16:40:00Z">
-        <w:r>
-          <w:rPr>
-            <w:rFonts w:hint="eastAsia"/>
-          </w:rPr>
-          <w:t>删除按钮</w:t>
-        </w:r>
-      </w:ins>
-      <w:del w:id="14" w:author="王 森" w:date="2019-07-22T16:40:00Z">
-        <w:r>
-          <w:rPr>
-            <w:rFonts w:hint="eastAsia"/>
-          </w:rPr>
-          <w:delText>移除组员</w:delText>
-        </w:r>
-      </w:del>
-      <w:r>
-        <w:rPr>
-          <w:rFonts w:hint="eastAsia"/>
-        </w:rPr>
-        <w:t>，即可将组员</w:t>
-      </w:r>
-      <w:ins w:id="15" w:author="王 森" w:date="2019-07-22T16:40:00Z">
-        <w:r>
-          <w:rPr>
-            <w:rFonts w:hint="eastAsia"/>
-          </w:rPr>
-          <w:t>删除</w:t>
-        </w:r>
-      </w:ins>
-      <w:del w:id="16" w:author="王 森" w:date="2019-07-22T16:40:00Z">
-        <w:r>
-          <w:rPr>
-            <w:rFonts w:hint="eastAsia"/>
-          </w:rPr>
-          <w:delText>移出小组</w:delText>
-        </w:r>
-      </w:del>
+      </w:pPr>
+      <w:r>
+        <w:rPr>
+          <w:rFonts w:hint="eastAsia"/>
+        </w:rPr>
+        <w:t>在票券管理界面</w:t>
+      </w:r>
+      <w:r>
+        <w:rPr>
+          <w:rFonts w:hint="eastAsia"/>
+        </w:rPr>
+        <w:t>点击票券增发按钮，填写增发数量后点击提交按钮，即可提交增发票券请求，增发票券请求需要其他管理员复核后方可生效</w:t>
+      </w:r>
       <w:r>
         <w:rPr>
           <w:rFonts w:hint="eastAsia"/>
         </w:rPr>
         <w:t>。</w:t>
       </w:r>
-    </w:p>
-    <w:p>
-      <w:pPr>
-        <w:pStyle w:val="3"/>
-      </w:pPr>
-      <w:r>
-        <w:rPr>
-          <w:rFonts w:hint="eastAsia"/>
-        </w:rPr>
-        <w:t>增发票券</w:t>
-      </w:r>
-    </w:p>
-    <w:p>
-      <w:pPr>
-        <w:ind w:firstLine="420"/>
-      </w:pPr>
-      <w:ins w:id="17" w:author="王 森" w:date="2019-07-15T14:12:00Z">
-        <w:r>
-          <w:rPr>
-            <w:rFonts w:hint="eastAsia"/>
-          </w:rPr>
-          <w:t>在票券管理界面可以增发指定数量的</w:t>
-        </w:r>
-      </w:ins>
-      <w:ins w:id="18" w:author="王 森" w:date="2019-07-22T16:41:00Z">
-        <w:r>
-          <w:rPr>
-            <w:rFonts w:hint="eastAsia"/>
-          </w:rPr>
-          <w:t>电子</w:t>
-        </w:r>
-      </w:ins>
-      <w:ins w:id="19" w:author="王 森" w:date="2019-07-15T14:12:00Z">
-        <w:r>
-          <w:rPr>
-            <w:rFonts w:hint="eastAsia"/>
-          </w:rPr>
-          <w:t>票券。</w:t>
-        </w:r>
-      </w:ins>
-      <w:del w:id="20" w:author="王 森" w:date="2019-07-15T14:13:00Z">
-        <w:r>
-          <w:rPr>
-            <w:rFonts w:hint="eastAsia"/>
-          </w:rPr>
-          <w:delText>在票券管理页面内可看到每种票券的剩余数量，可新增票券种类、增发票券、回收票券。</w:delText>
-        </w:r>
-      </w:del>
     </w:p>
     <w:p>
       <w:pPr>
@@ -378,14 +593,12 @@
         </w:rPr>
         <w:t>票券</w:t>
       </w:r>
-      <w:ins w:id="21" w:author="王 森" w:date="2019-07-15T14:13:00Z">
-        <w:r>
-          <w:rPr>
-            <w:rFonts w:hint="eastAsia"/>
-          </w:rPr>
-          <w:t>实时</w:t>
-        </w:r>
-      </w:ins>
+      <w:r>
+        <w:rPr>
+          <w:rFonts w:hint="eastAsia"/>
+        </w:rPr>
+        <w:t>实时</w:t>
+      </w:r>
       <w:r>
         <w:rPr>
           <w:rFonts w:hint="eastAsia"/>
@@ -396,9 +609,6 @@
     <w:p>
       <w:pPr>
         <w:ind w:firstLine="420"/>
-        <w:rPr>
-          <w:ins w:id="22" w:author="王 森" w:date="2019-07-15T14:29:00Z"/>
-        </w:rPr>
       </w:pPr>
       <w:r>
         <w:rPr>
@@ -406,127 +616,23 @@
         </w:rPr>
         <w:t>在</w:t>
       </w:r>
-      <w:ins w:id="23" w:author="王 森" w:date="2019-07-15T14:13:00Z">
-        <w:r>
-          <w:rPr>
-            <w:rFonts w:hint="eastAsia"/>
-          </w:rPr>
-          <w:t>票券管理界面可以看到</w:t>
-        </w:r>
-      </w:ins>
-      <w:ins w:id="24" w:author="王 森" w:date="2019-07-15T14:14:00Z">
-        <w:r>
-          <w:rPr>
-            <w:rFonts w:hint="eastAsia"/>
-          </w:rPr>
-          <w:t>票券</w:t>
-        </w:r>
-      </w:ins>
-      <w:ins w:id="25" w:author="王 森" w:date="2019-07-15T14:22:00Z">
-        <w:r>
-          <w:rPr>
-            <w:rFonts w:hint="eastAsia"/>
-          </w:rPr>
-          <w:t>实时</w:t>
-        </w:r>
-      </w:ins>
-      <w:ins w:id="26" w:author="王 森" w:date="2019-07-15T14:14:00Z">
-        <w:r>
-          <w:rPr>
-            <w:rFonts w:hint="eastAsia"/>
-          </w:rPr>
-          <w:t>变动记录明细，</w:t>
-        </w:r>
-      </w:ins>
-      <w:ins w:id="27" w:author="王 森" w:date="2019-07-15T14:15:00Z">
-        <w:r>
-          <w:rPr>
-            <w:rFonts w:hint="eastAsia"/>
-          </w:rPr>
-          <w:t>记录包含</w:t>
-        </w:r>
-      </w:ins>
-      <w:ins w:id="28" w:author="王 森" w:date="2019-07-15T14:14:00Z">
-        <w:r>
-          <w:rPr>
-            <w:rFonts w:hint="eastAsia"/>
-          </w:rPr>
-          <w:t>每位组员</w:t>
-        </w:r>
-      </w:ins>
-      <w:ins w:id="29" w:author="王 森" w:date="2019-07-15T14:15:00Z">
-        <w:r>
-          <w:rPr>
-            <w:rFonts w:hint="eastAsia"/>
-          </w:rPr>
-          <w:t>领取、退回、使用票券的情况</w:t>
-        </w:r>
-      </w:ins>
-      <w:ins w:id="30" w:author="王 森" w:date="2019-07-15T14:20:00Z">
-        <w:r>
-          <w:rPr>
-            <w:rFonts w:hint="eastAsia"/>
-          </w:rPr>
-          <w:t xml:space="preserve">。 </w:t>
-        </w:r>
-      </w:ins>
+      <w:r>
+        <w:rPr>
+          <w:rFonts w:hint="eastAsia"/>
+        </w:rPr>
+        <w:t xml:space="preserve">票券管理界面可以看到票券实时变动记录明细，记录包含每位组员领取、退回、使用票券的情况。 </w:t>
+      </w:r>
     </w:p>
     <w:p>
       <w:pPr>
         <w:ind w:firstLine="420"/>
-        <w:rPr>
-          <w:ins w:id="31" w:author="王 森" w:date="2019-07-15T14:13:00Z"/>
-        </w:rPr>
-      </w:pPr>
-      <w:ins w:id="32" w:author="王 森" w:date="2019-07-15T14:29:00Z">
-        <w:r>
-          <w:rPr>
-            <w:rFonts w:hint="eastAsia"/>
-          </w:rPr>
-          <w:t>实时票券记录包含操作时间、操作人员、操作方法、</w:t>
-        </w:r>
-      </w:ins>
-      <w:ins w:id="33" w:author="王 森" w:date="2019-07-15T14:30:00Z">
-        <w:r>
-          <w:rPr>
-            <w:rFonts w:hint="eastAsia"/>
-          </w:rPr>
-          <w:t>对应票券。</w:t>
-        </w:r>
-      </w:ins>
-    </w:p>
-    <w:p>
-      <w:pPr>
-        <w:ind w:firstLine="420"/>
-        <w:rPr>
-          <w:del w:id="34" w:author="王 森" w:date="2019-07-15T14:21:00Z"/>
-        </w:rPr>
-      </w:pPr>
-      <w:ins w:id="35" w:author="王 森" w:date="2019-07-15T14:22:00Z">
-        <w:r>
-          <w:rPr>
-            <w:rFonts w:hint="eastAsia"/>
-          </w:rPr>
-          <w:t>票券数量信息</w:t>
-        </w:r>
-      </w:ins>
-      <w:del w:id="36" w:author="王 森" w:date="2019-07-15T14:21:00Z">
-        <w:r>
-          <w:rPr>
-            <w:rFonts w:hint="eastAsia"/>
-          </w:rPr>
-          <w:delText>记录查询页面可查询当日或指定日期的票券领取使用情况</w:delText>
-        </w:r>
-        <w:r>
-          <w:rPr>
-            <w:rFonts w:hint="eastAsia"/>
-          </w:rPr>
-          <w:delText>,记录内容包括票券类型、票券状态、使用日期、领取日期、领取人员、检票时间、检票人员等信息。</w:delText>
-        </w:r>
-        <w:r>
-          <w:delText xml:space="preserve"> </w:delText>
-        </w:r>
-      </w:del>
+      </w:pPr>
+      <w:r>
+        <w:rPr>
+          <w:rFonts w:hint="eastAsia"/>
+        </w:rPr>
+        <w:t>实时票券记录包含操作时间、操作人员、操作方法、对应票券。</w:t>
+      </w:r>
     </w:p>
     <w:p>
       <w:pPr>
@@ -537,61 +643,25 @@
         <w:rPr>
           <w:rFonts w:hint="eastAsia"/>
         </w:rPr>
+        <w:t>票券数量信息</w:t>
+      </w:r>
+      <w:r>
+        <w:rPr>
+          <w:rFonts w:hint="eastAsia"/>
+        </w:rPr>
         <w:t>统计</w:t>
       </w:r>
-      <w:del w:id="37" w:author="王 森" w:date="2019-07-15T14:22:00Z">
-        <w:r>
-          <w:rPr>
-            <w:rFonts w:hint="eastAsia"/>
-          </w:rPr>
-          <w:delText>信息查询</w:delText>
-        </w:r>
-      </w:del>
     </w:p>
     <w:p>
       <w:pPr>
         <w:ind w:firstLine="420"/>
       </w:pPr>
-      <w:ins w:id="38" w:author="王 森" w:date="2019-07-15T14:22:00Z">
-        <w:r>
-          <w:rPr>
-            <w:rFonts w:hint="eastAsia"/>
-          </w:rPr>
-          <w:t>在票券管理界面可以</w:t>
-        </w:r>
-      </w:ins>
-      <w:ins w:id="39" w:author="王 森" w:date="2019-07-15T14:23:00Z">
-        <w:r>
-          <w:rPr>
-            <w:rFonts w:hint="eastAsia"/>
-          </w:rPr>
-          <w:t>查询</w:t>
-        </w:r>
-      </w:ins>
-      <w:ins w:id="40" w:author="王 森" w:date="2019-07-15T14:22:00Z">
-        <w:r>
-          <w:rPr>
-            <w:rFonts w:hint="eastAsia"/>
-          </w:rPr>
-          <w:t>当前电子</w:t>
-        </w:r>
-      </w:ins>
-      <w:ins w:id="41" w:author="王 森" w:date="2019-07-15T14:23:00Z">
-        <w:r>
-          <w:rPr>
-            <w:rFonts w:hint="eastAsia"/>
-          </w:rPr>
-          <w:t>票券余量和本月已被领出数量。</w:t>
-        </w:r>
-      </w:ins>
-      <w:del w:id="42" w:author="王 森" w:date="2019-07-15T14:23:00Z">
-        <w:r>
-          <w:rPr>
-            <w:rFonts w:hint="eastAsia"/>
-          </w:rPr>
-          <w:delText>可查询指定时间段内根据票券类型统计票券领取数量、实际使用数量、过期数量。</w:delText>
-        </w:r>
-      </w:del>
+      <w:r>
+        <w:rPr>
+          <w:rFonts w:hint="eastAsia"/>
+        </w:rPr>
+        <w:t>在票券管理界面可以查询当前电子票券余量和本月已被领出数量。</w:t>
+      </w:r>
     </w:p>
     <w:p>
       <w:pPr>
@@ -614,42 +684,24 @@
         </w:rPr>
         <w:t>查询数据可按照</w:t>
       </w:r>
-      <w:ins w:id="43" w:author="王 森" w:date="2019-07-15T14:24:00Z">
-        <w:r>
-          <w:rPr>
-            <w:rFonts w:hint="eastAsia"/>
-          </w:rPr>
-          <w:t>报表</w:t>
-        </w:r>
-      </w:ins>
-      <w:r>
-        <w:rPr>
-          <w:rFonts w:hint="eastAsia"/>
-        </w:rPr>
-        <w:t>模板</w:t>
-      </w:r>
-      <w:del w:id="44" w:author="王 森" w:date="2019-07-15T14:24:00Z">
-        <w:r>
-          <w:rPr>
-            <w:rFonts w:hint="eastAsia"/>
-          </w:rPr>
-          <w:delText>格式</w:delText>
-        </w:r>
-      </w:del>
-      <w:r>
-        <w:rPr>
-          <w:rFonts w:hint="eastAsia"/>
-        </w:rPr>
-        <w:t>导出</w:t>
-      </w:r>
-      <w:ins w:id="45" w:author="王 森" w:date="2019-07-15T14:24:00Z">
-        <w:r>
-          <w:rPr>
-            <w:rFonts w:hint="eastAsia"/>
-          </w:rPr>
-          <w:t>相应</w:t>
-        </w:r>
-      </w:ins>
+      <w:r>
+        <w:rPr>
+          <w:rFonts w:hint="eastAsia"/>
+        </w:rPr>
+        <w:t>报表</w:t>
+      </w:r>
+      <w:r>
+        <w:rPr>
+          <w:rFonts w:hint="eastAsia"/>
+        </w:rPr>
+        <w:t>模板导出</w:t>
+      </w:r>
+      <w:r>
+        <w:rPr>
+          <w:rFonts w:hint="eastAsia"/>
+        </w:rPr>
+        <w:t>相应</w:t>
+      </w:r>
       <w:r>
         <w:rPr>
           <w:rFonts w:hint="eastAsia"/>
@@ -667,13 +719,177 @@
       <w:pPr>
         <w:pStyle w:val="2"/>
       </w:pPr>
+      <w:r>
+        <w:rPr>
+          <w:rFonts w:hint="eastAsia"/>
+        </w:rPr>
+        <w:t>服务商</w:t>
+      </w:r>
+    </w:p>
+    <w:p>
+      <w:pPr>
+        <w:pStyle w:val="3"/>
+      </w:pPr>
+      <w:r>
+        <w:rPr>
+          <w:rFonts w:hint="eastAsia"/>
+        </w:rPr>
+        <w:t>扫描</w:t>
+      </w:r>
+      <w:r>
+        <w:rPr>
+          <w:rFonts w:hint="eastAsia"/>
+        </w:rPr>
+        <w:t>使用票券</w:t>
+      </w:r>
+    </w:p>
+    <w:p>
+      <w:pPr>
+        <w:ind w:firstLine="420"/>
+      </w:pPr>
+      <w:r>
+        <w:rPr>
+          <w:rFonts w:hint="eastAsia"/>
+        </w:rPr>
+        <w:t>组员</w:t>
+      </w:r>
+      <w:r>
+        <w:rPr>
+          <w:rFonts w:hint="eastAsia"/>
+        </w:rPr>
+        <w:t>出示票券</w:t>
+      </w:r>
       <w:proofErr w:type="gramStart"/>
       <w:r>
-        <w:t>一兆</w:t>
+        <w:rPr>
+          <w:rFonts w:hint="eastAsia"/>
+        </w:rPr>
+        <w:t>二维码后</w:t>
       </w:r>
       <w:proofErr w:type="gramEnd"/>
       <w:r>
-        <w:t>韦德人员</w:t>
+        <w:rPr>
+          <w:rFonts w:hint="eastAsia"/>
+        </w:rPr>
+        <w:t>，点击页面上</w:t>
+      </w:r>
+      <w:r>
+        <w:rPr>
+          <w:rFonts w:hint="eastAsia"/>
+        </w:rPr>
+        <w:t>的使用按钮将会打开</w:t>
+      </w:r>
+      <w:proofErr w:type="gramStart"/>
+      <w:r>
+        <w:rPr>
+          <w:rFonts w:hint="eastAsia"/>
+        </w:rPr>
+        <w:t>微信扫码</w:t>
+      </w:r>
+      <w:proofErr w:type="gramEnd"/>
+      <w:r>
+        <w:rPr>
+          <w:rFonts w:hint="eastAsia"/>
+        </w:rPr>
+        <w:t>页面，扫描</w:t>
+      </w:r>
+      <w:r>
+        <w:rPr>
+          <w:rFonts w:hint="eastAsia"/>
+        </w:rPr>
+        <w:t>组员</w:t>
+      </w:r>
+      <w:r>
+        <w:rPr>
+          <w:rFonts w:hint="eastAsia"/>
+        </w:rPr>
+        <w:t>提供的</w:t>
+      </w:r>
+      <w:r>
+        <w:rPr>
+          <w:rFonts w:hint="eastAsia"/>
+        </w:rPr>
+        <w:t>二维码。当票券为无效</w:t>
+      </w:r>
+      <w:proofErr w:type="gramStart"/>
+      <w:r>
+        <w:rPr>
+          <w:rFonts w:hint="eastAsia"/>
+        </w:rPr>
+        <w:t>券</w:t>
+      </w:r>
+      <w:proofErr w:type="gramEnd"/>
+      <w:r>
+        <w:rPr>
+          <w:rFonts w:hint="eastAsia"/>
+        </w:rPr>
+        <w:t>（幽灵</w:t>
+      </w:r>
+      <w:proofErr w:type="gramStart"/>
+      <w:r>
+        <w:rPr>
+          <w:rFonts w:hint="eastAsia"/>
+        </w:rPr>
+        <w:t>券</w:t>
+      </w:r>
+      <w:proofErr w:type="gramEnd"/>
+      <w:r>
+        <w:rPr>
+          <w:rFonts w:hint="eastAsia"/>
+        </w:rPr>
+        <w:t>、已使用或已过期）则提示相应错误消息，当票券为有效</w:t>
+      </w:r>
+      <w:proofErr w:type="gramStart"/>
+      <w:r>
+        <w:rPr>
+          <w:rFonts w:hint="eastAsia"/>
+        </w:rPr>
+        <w:t>券</w:t>
+      </w:r>
+      <w:proofErr w:type="gramEnd"/>
+      <w:r>
+        <w:rPr>
+          <w:rFonts w:hint="eastAsia"/>
+        </w:rPr>
+        <w:t>时则显示票券与</w:t>
+      </w:r>
+      <w:r>
+        <w:rPr>
+          <w:rFonts w:hint="eastAsia"/>
+        </w:rPr>
+        <w:t>组员</w:t>
+      </w:r>
+      <w:r>
+        <w:rPr>
+          <w:rFonts w:hint="eastAsia"/>
+        </w:rPr>
+        <w:t>的详细信息。检票员核查票券信息、</w:t>
+      </w:r>
+      <w:r>
+        <w:rPr>
+          <w:rFonts w:hint="eastAsia"/>
+        </w:rPr>
+        <w:t>组员</w:t>
+      </w:r>
+      <w:r>
+        <w:rPr>
+          <w:rFonts w:hint="eastAsia"/>
+        </w:rPr>
+        <w:t>信息和实际使用人一致后，点击使用</w:t>
+      </w:r>
+      <w:proofErr w:type="gramStart"/>
+      <w:r>
+        <w:rPr>
+          <w:rFonts w:hint="eastAsia"/>
+        </w:rPr>
+        <w:t>券</w:t>
+      </w:r>
+      <w:proofErr w:type="gramEnd"/>
+      <w:r>
+        <w:rPr>
+          <w:rFonts w:hint="eastAsia"/>
+        </w:rPr>
+        <w:t>按钮以完成票券的使用操作。</w:t>
       </w:r>
     </w:p>
     <w:p>
@@ -684,7 +900,13 @@
         <w:rPr>
           <w:rFonts w:hint="eastAsia"/>
         </w:rPr>
-        <w:t>票券扫描</w:t>
+        <w:t>实时</w:t>
+      </w:r>
+      <w:r>
+        <w:rPr>
+          <w:rFonts w:hint="eastAsia"/>
+        </w:rPr>
+        <w:t>扫描记录</w:t>
       </w:r>
     </w:p>
     <w:p>
@@ -695,326 +917,147 @@
         <w:rPr>
           <w:rFonts w:hint="eastAsia"/>
         </w:rPr>
+        <w:t>检票员扫描并使用票券后，该票券会出现在</w:t>
+      </w:r>
+      <w:r>
+        <w:rPr>
+          <w:rFonts w:hint="eastAsia"/>
+        </w:rPr>
+        <w:t>实时</w:t>
+      </w:r>
+      <w:r>
+        <w:rPr>
+          <w:rFonts w:hint="eastAsia"/>
+        </w:rPr>
+        <w:t>扫描列表内。</w:t>
+      </w:r>
+      <w:r>
+        <w:rPr>
+          <w:rFonts w:hint="eastAsia"/>
+        </w:rPr>
+        <w:t>并可通过历史记录功能查询</w:t>
+      </w:r>
+      <w:r>
+        <w:rPr>
+          <w:rFonts w:hint="eastAsia"/>
+        </w:rPr>
+        <w:t>其他日期</w:t>
+      </w:r>
+      <w:r>
+        <w:rPr>
+          <w:rFonts w:hint="eastAsia"/>
+        </w:rPr>
+        <w:t>的</w:t>
+      </w:r>
+      <w:r>
+        <w:rPr>
+          <w:rFonts w:hint="eastAsia"/>
+        </w:rPr>
+        <w:t>扫描</w:t>
+      </w:r>
+      <w:r>
+        <w:rPr>
+          <w:rFonts w:hint="eastAsia"/>
+        </w:rPr>
+        <w:t>记录</w:t>
+      </w:r>
+      <w:r>
+        <w:rPr>
+          <w:rFonts w:hint="eastAsia"/>
+        </w:rPr>
+        <w:t>。</w:t>
+      </w:r>
+    </w:p>
+    <w:p>
+      <w:pPr>
+        <w:pStyle w:val="3"/>
+      </w:pPr>
+      <w:r>
+        <w:rPr>
+          <w:rFonts w:hint="eastAsia"/>
+        </w:rPr>
+        <w:t>当日扫描记录</w:t>
+      </w:r>
+    </w:p>
+    <w:p>
+      <w:pPr>
+        <w:ind w:firstLine="420"/>
+      </w:pPr>
+      <w:r>
+        <w:rPr>
+          <w:rFonts w:hint="eastAsia"/>
+        </w:rPr>
+        <w:t>当日票券扫描记录在每日结束时自动发送至绑定邮箱内，另外可以在历史记录页面导出其他日期的扫描记录</w:t>
+      </w:r>
+      <w:r>
+        <w:rPr>
+          <w:rFonts w:hint="eastAsia"/>
+        </w:rPr>
+        <w:t>。</w:t>
+      </w:r>
+    </w:p>
+    <w:p>
+      <w:pPr>
+        <w:pStyle w:val="3"/>
+      </w:pPr>
+      <w:r>
+        <w:rPr>
+          <w:rFonts w:hint="eastAsia"/>
+        </w:rPr>
+        <w:t>历史</w:t>
+      </w:r>
+      <w:r>
+        <w:rPr>
+          <w:rFonts w:hint="eastAsia"/>
+        </w:rPr>
+        <w:t>扫描记录</w:t>
+      </w:r>
+      <w:r>
+        <w:rPr>
+          <w:rFonts w:hint="eastAsia"/>
+        </w:rPr>
+        <w:t>查询</w:t>
+      </w:r>
+    </w:p>
+    <w:p>
+      <w:pPr>
+        <w:ind w:firstLine="420"/>
+        <w:rPr>
+          <w:rFonts w:hint="eastAsia"/>
+        </w:rPr>
+      </w:pPr>
+      <w:r>
+        <w:rPr>
+          <w:rFonts w:hint="eastAsia"/>
+        </w:rPr>
+        <w:t>在</w:t>
+      </w:r>
+      <w:r>
+        <w:rPr>
+          <w:rFonts w:hint="eastAsia"/>
+        </w:rPr>
+        <w:t>历史扫描记录页面</w:t>
+      </w:r>
+      <w:r>
+        <w:rPr>
+          <w:rFonts w:hint="eastAsia"/>
+        </w:rPr>
+        <w:t>选择查询日期，即可查询指定日期的扫描记录</w:t>
+      </w:r>
+      <w:r>
+        <w:rPr>
+          <w:rFonts w:hint="eastAsia"/>
+        </w:rPr>
+        <w:t>。</w:t>
+      </w:r>
+    </w:p>
+    <w:p>
+      <w:pPr>
+        <w:pStyle w:val="2"/>
+      </w:pPr>
+      <w:r>
+        <w:lastRenderedPageBreak/>
         <w:t>组员</w:t>
-      </w:r>
-      <w:r>
-        <w:rPr>
-          <w:rFonts w:hint="eastAsia"/>
-        </w:rPr>
-        <w:t>出示票券</w:t>
-      </w:r>
-      <w:proofErr w:type="gramStart"/>
-      <w:r>
-        <w:rPr>
-          <w:rFonts w:hint="eastAsia"/>
-        </w:rPr>
-        <w:t>二维码后</w:t>
-      </w:r>
-      <w:proofErr w:type="gramEnd"/>
-      <w:r>
-        <w:rPr>
-          <w:rFonts w:hint="eastAsia"/>
-        </w:rPr>
-        <w:t>，点击页面上</w:t>
-      </w:r>
-      <w:r>
-        <w:rPr>
-          <w:rFonts w:hint="eastAsia"/>
-        </w:rPr>
-        <w:t>的使用按钮将会打开</w:t>
-      </w:r>
-      <w:proofErr w:type="gramStart"/>
-      <w:r>
-        <w:rPr>
-          <w:rFonts w:hint="eastAsia"/>
-        </w:rPr>
-        <w:t>微信扫码</w:t>
-      </w:r>
-      <w:proofErr w:type="gramEnd"/>
-      <w:r>
-        <w:rPr>
-          <w:rFonts w:hint="eastAsia"/>
-        </w:rPr>
-        <w:t>页面，扫描</w:t>
-      </w:r>
-      <w:r>
-        <w:rPr>
-          <w:rFonts w:hint="eastAsia"/>
-        </w:rPr>
-        <w:t>组员</w:t>
-      </w:r>
-      <w:ins w:id="46" w:author="王 森" w:date="2019-07-15T14:33:00Z">
-        <w:r>
-          <w:rPr>
-            <w:rFonts w:hint="eastAsia"/>
-          </w:rPr>
-          <w:t>提供的</w:t>
-        </w:r>
-      </w:ins>
-      <w:r>
-        <w:rPr>
-          <w:rFonts w:hint="eastAsia"/>
-        </w:rPr>
-        <w:t>二维码。当票券为无效</w:t>
-      </w:r>
-      <w:proofErr w:type="gramStart"/>
-      <w:r>
-        <w:rPr>
-          <w:rFonts w:hint="eastAsia"/>
-        </w:rPr>
-        <w:t>券</w:t>
-      </w:r>
-      <w:proofErr w:type="gramEnd"/>
-      <w:r>
-        <w:rPr>
-          <w:rFonts w:hint="eastAsia"/>
-        </w:rPr>
-        <w:t>（幽灵</w:t>
-      </w:r>
-      <w:proofErr w:type="gramStart"/>
-      <w:r>
-        <w:rPr>
-          <w:rFonts w:hint="eastAsia"/>
-        </w:rPr>
-        <w:t>券</w:t>
-      </w:r>
-      <w:proofErr w:type="gramEnd"/>
-      <w:r>
-        <w:rPr>
-          <w:rFonts w:hint="eastAsia"/>
-        </w:rPr>
-        <w:t>、已使用或已过期）则提示相应错误消息，当票券为有效</w:t>
-      </w:r>
-      <w:proofErr w:type="gramStart"/>
-      <w:r>
-        <w:rPr>
-          <w:rFonts w:hint="eastAsia"/>
-        </w:rPr>
-        <w:t>券</w:t>
-      </w:r>
-      <w:proofErr w:type="gramEnd"/>
-      <w:r>
-        <w:rPr>
-          <w:rFonts w:hint="eastAsia"/>
-        </w:rPr>
-        <w:t>时则显示票券与</w:t>
-      </w:r>
-      <w:r>
-        <w:rPr>
-          <w:rFonts w:hint="eastAsia"/>
-        </w:rPr>
-        <w:t>组员</w:t>
-      </w:r>
-      <w:r>
-        <w:rPr>
-          <w:rFonts w:hint="eastAsia"/>
-        </w:rPr>
-        <w:t>的详细信息。检票员核查票券信息、</w:t>
-      </w:r>
-      <w:r>
-        <w:rPr>
-          <w:rFonts w:hint="eastAsia"/>
-        </w:rPr>
-        <w:t>组员</w:t>
-      </w:r>
-      <w:r>
-        <w:rPr>
-          <w:rFonts w:hint="eastAsia"/>
-        </w:rPr>
-        <w:t>信息和实际使用人一致后，点击使用</w:t>
-      </w:r>
-      <w:proofErr w:type="gramStart"/>
-      <w:r>
-        <w:rPr>
-          <w:rFonts w:hint="eastAsia"/>
-        </w:rPr>
-        <w:t>券</w:t>
-      </w:r>
-      <w:proofErr w:type="gramEnd"/>
-      <w:r>
-        <w:rPr>
-          <w:rFonts w:hint="eastAsia"/>
-        </w:rPr>
-        <w:t>按钮以完成票券的使用操作。</w:t>
-      </w:r>
-    </w:p>
-    <w:p>
-      <w:pPr>
-        <w:pStyle w:val="3"/>
-      </w:pPr>
-      <w:r>
-        <w:rPr>
-          <w:rFonts w:hint="eastAsia"/>
-        </w:rPr>
-        <w:t>查看</w:t>
-      </w:r>
-      <w:ins w:id="47" w:author="王 森" w:date="2019-07-15T14:24:00Z">
-        <w:r>
-          <w:rPr>
-            <w:rFonts w:hint="eastAsia"/>
-          </w:rPr>
-          <w:t>实时</w:t>
-        </w:r>
-      </w:ins>
-      <w:r>
-        <w:rPr>
-          <w:rFonts w:hint="eastAsia"/>
-        </w:rPr>
-        <w:t>扫描记录</w:t>
-      </w:r>
-    </w:p>
-    <w:p>
-      <w:pPr>
-        <w:ind w:firstLine="420"/>
-      </w:pPr>
-      <w:r>
-        <w:rPr>
-          <w:rFonts w:hint="eastAsia"/>
-        </w:rPr>
-        <w:t>检票员扫描并使用票券后，该票券会出现在</w:t>
-      </w:r>
-      <w:del w:id="48" w:author="王 森" w:date="2019-07-15T14:25:00Z">
-        <w:r>
-          <w:rPr>
-            <w:rFonts w:hint="eastAsia"/>
-          </w:rPr>
-          <w:delText>今日已</w:delText>
-        </w:r>
-      </w:del>
-      <w:ins w:id="49" w:author="王 森" w:date="2019-07-15T14:25:00Z">
-        <w:r>
-          <w:rPr>
-            <w:rFonts w:hint="eastAsia"/>
-          </w:rPr>
-          <w:t>实时</w:t>
-        </w:r>
-      </w:ins>
-      <w:r>
-        <w:rPr>
-          <w:rFonts w:hint="eastAsia"/>
-        </w:rPr>
-        <w:t>扫描列表内。</w:t>
-      </w:r>
-      <w:ins w:id="50" w:author="王 森" w:date="2019-07-15T14:25:00Z">
-        <w:r>
-          <w:rPr>
-            <w:rFonts w:hint="eastAsia"/>
-          </w:rPr>
-          <w:t>并可通过历史记录功能查询</w:t>
-        </w:r>
-      </w:ins>
-      <w:del w:id="51" w:author="王 森" w:date="2019-07-15T14:25:00Z">
-        <w:r>
-          <w:rPr>
-            <w:rFonts w:hint="eastAsia"/>
-          </w:rPr>
-          <w:delText>选择</w:delText>
-        </w:r>
-      </w:del>
-      <w:r>
-        <w:rPr>
-          <w:rFonts w:hint="eastAsia"/>
-        </w:rPr>
-        <w:t>其他日期</w:t>
-      </w:r>
-      <w:del w:id="52" w:author="王 森" w:date="2019-07-15T14:26:00Z">
-        <w:r>
-          <w:rPr>
-            <w:rFonts w:hint="eastAsia"/>
-          </w:rPr>
-          <w:delText>可查看历史某天</w:delText>
-        </w:r>
-      </w:del>
-      <w:ins w:id="53" w:author="王 森" w:date="2019-07-15T14:26:00Z">
-        <w:r>
-          <w:rPr>
-            <w:rFonts w:hint="eastAsia"/>
-          </w:rPr>
-          <w:t>的</w:t>
-        </w:r>
-      </w:ins>
-      <w:r>
-        <w:rPr>
-          <w:rFonts w:hint="eastAsia"/>
-        </w:rPr>
-        <w:t>扫描</w:t>
-      </w:r>
-      <w:del w:id="54" w:author="王 森" w:date="2019-07-15T14:26:00Z">
-        <w:r>
-          <w:rPr>
-            <w:rFonts w:hint="eastAsia"/>
-          </w:rPr>
-          <w:delText>的所有票券</w:delText>
-        </w:r>
-      </w:del>
-      <w:ins w:id="55" w:author="王 森" w:date="2019-07-15T14:26:00Z">
-        <w:r>
-          <w:rPr>
-            <w:rFonts w:hint="eastAsia"/>
-          </w:rPr>
-          <w:t>记录</w:t>
-        </w:r>
-      </w:ins>
-      <w:r>
-        <w:rPr>
-          <w:rFonts w:hint="eastAsia"/>
-        </w:rPr>
-        <w:t>。</w:t>
-      </w:r>
-    </w:p>
-    <w:p>
-      <w:pPr>
-        <w:pStyle w:val="3"/>
-      </w:pPr>
-      <w:r>
-        <w:rPr>
-          <w:rFonts w:hint="eastAsia"/>
-        </w:rPr>
-        <w:t>生成报表</w:t>
-      </w:r>
-    </w:p>
-    <w:p>
-      <w:pPr>
-        <w:ind w:firstLine="420"/>
-      </w:pPr>
-      <w:ins w:id="56" w:author="王 森" w:date="2019-07-15T14:26:00Z">
-        <w:r>
-          <w:rPr>
-            <w:rFonts w:hint="eastAsia"/>
-          </w:rPr>
-          <w:t>当日票券扫描记录在每日结束时自动发送</w:t>
-        </w:r>
-      </w:ins>
-      <w:ins w:id="57" w:author="王 森" w:date="2019-07-15T14:27:00Z">
-        <w:r>
-          <w:rPr>
-            <w:rFonts w:hint="eastAsia"/>
-          </w:rPr>
-          <w:t>至绑定邮箱内，另外可以在历史记录页面导出其他日期的扫描记录</w:t>
-        </w:r>
-      </w:ins>
-      <w:del w:id="58" w:author="王 森" w:date="2019-07-15T14:28:00Z">
-        <w:r>
-          <w:rPr>
-            <w:rFonts w:hint="eastAsia"/>
-          </w:rPr>
-          <w:delText>记录导出功能根据所选日期范围导出票券类别、使用日期、领取日期、领取人员、检票时间、检票人员等信息</w:delText>
-        </w:r>
-      </w:del>
-      <w:r>
-        <w:rPr>
-          <w:rFonts w:hint="eastAsia"/>
-        </w:rPr>
-        <w:t>。</w:t>
-      </w:r>
-    </w:p>
-    <w:p>
-      <w:pPr>
-        <w:pStyle w:val="2"/>
-      </w:pPr>
-      <w:r>
-        <w:lastRenderedPageBreak/>
-        <w:t>交易所兴趣小组组员</w:t>
       </w:r>
     </w:p>
     <w:p>
@@ -1153,7 +1196,13 @@
         <w:rPr>
           <w:rFonts w:hint="eastAsia"/>
         </w:rPr>
-        <w:t>用户侧</w:t>
+        <w:t>组员</w:t>
+      </w:r>
+      <w:r>
+        <w:rPr>
+          <w:rFonts w:hint="eastAsia"/>
+        </w:rPr>
+        <w:t>侧</w:t>
       </w:r>
       <w:r>
         <w:rPr>
@@ -1315,50 +1364,18 @@
         </w:numPr>
         <w:ind w:firstLineChars="0"/>
       </w:pPr>
-      <w:del w:id="59" w:author="王 森" w:date="2019-07-22T15:22:00Z">
-        <w:r>
-          <w:rPr>
-            <w:rFonts w:hint="eastAsia"/>
-          </w:rPr>
-          <w:delText>每种类型的</w:delText>
-        </w:r>
-      </w:del>
-      <w:r>
-        <w:rPr>
-          <w:rFonts w:hint="eastAsia"/>
-        </w:rPr>
-        <w:t>票券</w:t>
-      </w:r>
-      <w:del w:id="60" w:author="王 森" w:date="2019-07-22T15:22:00Z">
-        <w:r>
-          <w:rPr>
-            <w:rFonts w:hint="eastAsia"/>
-          </w:rPr>
-          <w:delText>总量</w:delText>
-        </w:r>
-      </w:del>
-      <w:r>
-        <w:rPr>
-          <w:rFonts w:hint="eastAsia"/>
-        </w:rPr>
-        <w:t>由管理员</w:t>
-      </w:r>
-      <w:del w:id="61" w:author="王 森" w:date="2019-07-22T15:22:00Z">
-        <w:r>
-          <w:rPr>
-            <w:rFonts w:hint="eastAsia"/>
-          </w:rPr>
-          <w:delText>设置</w:delText>
-        </w:r>
-      </w:del>
-      <w:ins w:id="62" w:author="王 森" w:date="2019-07-22T15:22:00Z">
-        <w:r>
-          <w:rPr>
-            <w:rFonts w:hint="eastAsia"/>
-          </w:rPr>
-          <w:t>增发产生</w:t>
-        </w:r>
-      </w:ins>
+      <w:r>
+        <w:rPr>
+          <w:rFonts w:hint="eastAsia"/>
+        </w:rPr>
+        <w:t>票券由管理员</w:t>
+      </w:r>
+      <w:r>
+        <w:rPr>
+          <w:rFonts w:hint="eastAsia"/>
+        </w:rPr>
+        <w:t>增发产生</w:t>
+      </w:r>
       <w:r>
         <w:rPr>
           <w:rFonts w:hint="eastAsia"/>
@@ -1375,36 +1392,24 @@
         </w:numPr>
         <w:ind w:firstLineChars="0"/>
       </w:pPr>
-      <w:ins w:id="63" w:author="王 森" w:date="2019-07-22T15:23:00Z">
-        <w:r>
-          <w:rPr>
-            <w:rFonts w:hint="eastAsia"/>
-          </w:rPr>
-          <w:t>电子</w:t>
-        </w:r>
-      </w:ins>
-      <w:del w:id="64" w:author="王 森" w:date="2019-07-22T15:23:00Z">
-        <w:r>
-          <w:rPr>
-            <w:rFonts w:hint="eastAsia"/>
-          </w:rPr>
-          <w:delText>某类型</w:delText>
-        </w:r>
-      </w:del>
+      <w:r>
+        <w:rPr>
+          <w:rFonts w:hint="eastAsia"/>
+        </w:rPr>
+        <w:t>电子</w:t>
+      </w:r>
       <w:r>
         <w:rPr>
           <w:rFonts w:hint="eastAsia"/>
         </w:rPr>
         <w:t>票券被领光后</w:t>
       </w:r>
-      <w:ins w:id="65" w:author="王 森" w:date="2019-07-22T15:23:00Z">
-        <w:r>
-          <w:rPr>
-            <w:rFonts w:hint="eastAsia"/>
-          </w:rPr>
-          <w:t>组员</w:t>
-        </w:r>
-      </w:ins>
+      <w:r>
+        <w:rPr>
+          <w:rFonts w:hint="eastAsia"/>
+        </w:rPr>
+        <w:t>组员</w:t>
+      </w:r>
       <w:r>
         <w:rPr>
           <w:rFonts w:hint="eastAsia"/>
@@ -1421,21 +1426,7 @@
         <w:rPr>
           <w:rFonts w:hint="eastAsia"/>
         </w:rPr>
-        <w:t>领取</w:t>
-      </w:r>
-      <w:del w:id="66" w:author="王 森" w:date="2019-07-22T15:23:00Z">
-        <w:r>
-          <w:rPr>
-            <w:rFonts w:hint="eastAsia"/>
-          </w:rPr>
-          <w:delText>该类型</w:delText>
-        </w:r>
-      </w:del>
-      <w:r>
-        <w:rPr>
-          <w:rFonts w:hint="eastAsia"/>
-        </w:rPr>
-        <w:t>票券；</w:t>
+        <w:t>领取票券；</w:t>
       </w:r>
     </w:p>
     <w:p>
@@ -1704,142 +1695,66 @@
         </w:rPr>
         <w:t>票券</w:t>
       </w:r>
-      <w:ins w:id="67" w:author="王 森" w:date="2019-07-15T14:35:00Z">
-        <w:r>
-          <w:rPr>
-            <w:rFonts w:hint="eastAsia"/>
-          </w:rPr>
-          <w:t>由管理员增发票券时产生，</w:t>
-        </w:r>
-      </w:ins>
-      <w:del w:id="68" w:author="王 森" w:date="2019-07-15T14:46:00Z">
-        <w:r>
-          <w:rPr>
-            <w:rFonts w:hint="eastAsia"/>
-          </w:rPr>
-          <w:delText>领取成功后由服务器生成，</w:delText>
-        </w:r>
-        <w:r>
-          <w:rPr>
-            <w:rFonts w:hint="eastAsia"/>
-          </w:rPr>
-          <w:delText>票券</w:delText>
-        </w:r>
-      </w:del>
-      <w:ins w:id="69" w:author="王 森" w:date="2019-07-15T14:46:00Z">
-        <w:r>
-          <w:rPr>
-            <w:rFonts w:hint="eastAsia"/>
-          </w:rPr>
-          <w:t>每张票券编号</w:t>
-        </w:r>
-      </w:ins>
-      <w:ins w:id="70" w:author="王 森" w:date="2019-07-15T14:47:00Z">
-        <w:r>
-          <w:rPr>
-            <w:rFonts w:hint="eastAsia"/>
-          </w:rPr>
-          <w:t>都是</w:t>
-        </w:r>
-      </w:ins>
-      <w:del w:id="71" w:author="王 森" w:date="2019-07-15T14:46:00Z">
-        <w:r>
-          <w:rPr>
-            <w:rFonts w:hint="eastAsia"/>
-          </w:rPr>
-          <w:delText>编码</w:delText>
-        </w:r>
-      </w:del>
+      <w:r>
+        <w:rPr>
+          <w:rFonts w:hint="eastAsia"/>
+        </w:rPr>
+        <w:t>由管理员增发票券时产生，</w:t>
+      </w:r>
+      <w:r>
+        <w:rPr>
+          <w:rFonts w:hint="eastAsia"/>
+        </w:rPr>
+        <w:t>每张票券编号都是</w:t>
+      </w:r>
       <w:r>
         <w:rPr>
           <w:rFonts w:hint="eastAsia"/>
         </w:rPr>
         <w:t>由服务器硬件信息、生成时间、流水号</w:t>
       </w:r>
-      <w:ins w:id="72" w:author="王 森" w:date="2019-07-15T14:47:00Z">
-        <w:r>
-          <w:rPr>
-            <w:rFonts w:hint="eastAsia"/>
-          </w:rPr>
-          <w:t>、随机数</w:t>
-        </w:r>
-      </w:ins>
-      <w:del w:id="73" w:author="王 森" w:date="2019-07-15T14:47:00Z">
-        <w:r>
-          <w:rPr>
-            <w:rFonts w:hint="eastAsia"/>
-          </w:rPr>
-          <w:delText>三</w:delText>
-        </w:r>
-      </w:del>
-      <w:ins w:id="74" w:author="王 森" w:date="2019-07-15T14:47:00Z">
-        <w:r>
-          <w:rPr>
-            <w:rFonts w:hint="eastAsia"/>
-          </w:rPr>
-          <w:t>四</w:t>
-        </w:r>
-      </w:ins>
+      <w:r>
+        <w:rPr>
+          <w:rFonts w:hint="eastAsia"/>
+        </w:rPr>
+        <w:t>、随机数四</w:t>
+      </w:r>
       <w:r>
         <w:rPr>
           <w:rFonts w:hint="eastAsia"/>
         </w:rPr>
         <w:t>部分信息组成</w:t>
       </w:r>
-      <w:ins w:id="75" w:author="王 森" w:date="2019-07-15T14:47:00Z">
-        <w:r>
-          <w:rPr>
-            <w:rFonts w:hint="eastAsia"/>
-          </w:rPr>
-          <w:t>的全球唯一编码</w:t>
-        </w:r>
-      </w:ins>
+      <w:r>
+        <w:rPr>
+          <w:rFonts w:hint="eastAsia"/>
+        </w:rPr>
+        <w:t>的全球唯一编码</w:t>
+      </w:r>
       <w:r>
         <w:rPr>
           <w:rFonts w:hint="eastAsia"/>
         </w:rPr>
         <w:t>，并关联到数据库</w:t>
       </w:r>
-      <w:ins w:id="76" w:author="王 森" w:date="2019-07-15T14:48:00Z">
-        <w:r>
-          <w:rPr>
-            <w:rFonts w:hint="eastAsia"/>
-          </w:rPr>
-          <w:t>中</w:t>
-        </w:r>
-      </w:ins>
-      <w:ins w:id="77" w:author="王 森" w:date="2019-07-15T14:49:00Z">
-        <w:r>
-          <w:rPr>
-            <w:rFonts w:hint="eastAsia"/>
-          </w:rPr>
-          <w:t>与之对应的</w:t>
-        </w:r>
-      </w:ins>
-      <w:del w:id="78" w:author="王 森" w:date="2019-07-15T14:48:00Z">
-        <w:r>
-          <w:rPr>
-            <w:rFonts w:hint="eastAsia"/>
-          </w:rPr>
-          <w:delText>内的唯一</w:delText>
-        </w:r>
-      </w:del>
-      <w:ins w:id="79" w:author="王 森" w:date="2019-07-15T14:48:00Z">
-        <w:r>
-          <w:rPr>
-            <w:rFonts w:hint="eastAsia"/>
-          </w:rPr>
-          <w:t>一条电子票券记录</w:t>
-        </w:r>
-      </w:ins>
-      <w:del w:id="80" w:author="王 森" w:date="2019-07-15T14:48:00Z">
-        <w:r>
-          <w:rPr>
-            <w:rFonts w:hint="eastAsia"/>
-          </w:rPr>
-          <w:delText>记录，关联信息包括票券类型、票券使用日期、领取人员等信息</w:delText>
-        </w:r>
-      </w:del>
+      <w:r>
+        <w:rPr>
+          <w:rFonts w:hint="eastAsia"/>
+        </w:rPr>
+        <w:t>中</w:t>
+      </w:r>
+      <w:r>
+        <w:rPr>
+          <w:rFonts w:hint="eastAsia"/>
+        </w:rPr>
+        <w:t>与之对应的</w:t>
+      </w:r>
+      <w:r>
+        <w:rPr>
+          <w:rFonts w:hint="eastAsia"/>
+        </w:rPr>
+        <w:t>一条电子票券记录</w:t>
+      </w:r>
       <w:r>
         <w:rPr>
           <w:rFonts w:hint="eastAsia"/>
@@ -1979,352 +1894,273 @@
     <w:p>
       <w:pPr>
         <w:pStyle w:val="2"/>
-        <w:rPr>
-          <w:ins w:id="81" w:author="王 森" w:date="2019-08-09T12:58:00Z"/>
-        </w:rPr>
-      </w:pPr>
-      <w:ins w:id="82" w:author="王 森" w:date="2019-08-09T12:57:00Z">
-        <w:r>
-          <w:rPr>
-            <w:rFonts w:hint="eastAsia"/>
-          </w:rPr>
-          <w:t>总票券明细表</w:t>
-        </w:r>
-      </w:ins>
-      <w:del w:id="83" w:author="王 森" w:date="2019-08-09T12:57:00Z">
-        <w:r>
-          <w:rPr>
-            <w:rFonts w:hint="eastAsia"/>
-          </w:rPr>
-          <w:delText>票券报</w:delText>
-        </w:r>
-      </w:del>
-      <w:del w:id="84" w:author="王 森" w:date="2019-08-09T12:58:00Z">
-        <w:r>
-          <w:rPr>
-            <w:rFonts w:hint="eastAsia"/>
-          </w:rPr>
-          <w:delText>表</w:delText>
-        </w:r>
-      </w:del>
-    </w:p>
-    <w:p>
-      <w:pPr>
-        <w:rPr>
-          <w:ins w:id="85" w:author="王 森" w:date="2019-08-09T14:09:00Z"/>
-        </w:rPr>
-      </w:pPr>
-      <w:ins w:id="86" w:author="王 森" w:date="2019-08-09T12:58:00Z">
-        <w:r>
-          <w:t>|票券编号|发布批次|发布日期|发布时间|状态|</w:t>
-        </w:r>
-      </w:ins>
-    </w:p>
-    <w:p>
-      <w:pPr>
-        <w:rPr>
-          <w:ins w:id="87" w:author="王 森" w:date="2019-08-09T12:58:00Z"/>
-          <w:rFonts w:hint="eastAsia"/>
-        </w:rPr>
-      </w:pPr>
-    </w:p>
+      </w:pPr>
+      <w:r>
+        <w:rPr>
+          <w:rFonts w:hint="eastAsia"/>
+        </w:rPr>
+        <w:t>总票券明细表</w:t>
+      </w:r>
+    </w:p>
+    <w:p>
+      <w:r>
+        <w:t>|票券编号|发布批次|发布日期|发布时间|状态|</w:t>
+      </w:r>
+    </w:p>
+    <w:p/>
     <w:p>
       <w:pPr>
         <w:pStyle w:val="2"/>
-        <w:rPr>
-          <w:ins w:id="88" w:author="王 森" w:date="2019-08-09T12:58:00Z"/>
-        </w:rPr>
-        <w:pPrChange w:id="89" w:author="王 森" w:date="2019-08-09T12:58:00Z">
-          <w:pPr/>
-        </w:pPrChange>
-      </w:pPr>
-      <w:ins w:id="90" w:author="王 森" w:date="2019-08-09T12:58:00Z">
-        <w:r>
-          <w:t>日票券使用表(日票券统计表)</w:t>
-        </w:r>
-      </w:ins>
-    </w:p>
-    <w:p>
-      <w:pPr>
-        <w:rPr>
-          <w:ins w:id="91" w:author="王 森" w:date="2019-08-09T12:58:00Z"/>
-        </w:rPr>
-      </w:pPr>
-      <w:ins w:id="92" w:author="王 森" w:date="2019-08-09T14:09:00Z">
-        <w:r>
-          <w:object w:dxaOrig="1536" w:dyaOrig="1114" w14:anchorId="3C1BF79D">
-            <v:shapetype id="_x0000_t75" coordsize="21600,21600" o:spt="75" o:preferrelative="t" path="m@4@5l@4@11@9@11@9@5xe" filled="f" stroked="f">
-              <v:stroke joinstyle="miter"/>
-              <v:formulas>
-                <v:f eqn="if lineDrawn pixelLineWidth 0"/>
-                <v:f eqn="sum @0 1 0"/>
-                <v:f eqn="sum 0 0 @1"/>
-                <v:f eqn="prod @2 1 2"/>
-                <v:f eqn="prod @3 21600 pixelWidth"/>
-                <v:f eqn="prod @3 21600 pixelHeight"/>
-                <v:f eqn="sum @0 0 1"/>
-                <v:f eqn="prod @6 1 2"/>
-                <v:f eqn="prod @7 21600 pixelWidth"/>
-                <v:f eqn="sum @8 21600 0"/>
-                <v:f eqn="prod @7 21600 pixelHeight"/>
-                <v:f eqn="sum @10 21600 0"/>
-              </v:formulas>
-              <v:path o:extrusionok="f" gradientshapeok="t" o:connecttype="rect"/>
-              <o:lock v:ext="edit" aspectratio="t"/>
-            </v:shapetype>
-            <v:shape id="_x0000_i1025" type="#_x0000_t75" style="width:76.5pt;height:55.5pt" o:ole="">
-              <v:imagedata r:id="rId8" o:title=""/>
-            </v:shape>
-            <o:OLEObject Type="Embed" ProgID="Excel.Sheet.12" ShapeID="_x0000_i1025" DrawAspect="Icon" ObjectID="_1626864971" r:id="rId9"/>
-          </w:object>
-        </w:r>
-        <w:r>
-          <w:object w:dxaOrig="1536" w:dyaOrig="1114" w14:anchorId="61D1E7F1">
-            <v:shape id="_x0000_i1026" type="#_x0000_t75" style="width:76.5pt;height:55.5pt" o:ole="">
-              <v:imagedata r:id="rId10" o:title=""/>
-            </v:shape>
-            <o:OLEObject Type="Embed" ProgID="Excel.Sheet.12" ShapeID="_x0000_i1026" DrawAspect="Icon" ObjectID="_1626864972" r:id="rId11"/>
-          </w:object>
-        </w:r>
-      </w:ins>
+      </w:pPr>
+      <w:r>
+        <w:lastRenderedPageBreak/>
+        <w:t>日票券使用表</w:t>
+      </w:r>
+    </w:p>
+    <w:p>
+      <w:pPr>
+        <w:rPr>
+          <w:rFonts w:hint="eastAsia"/>
+        </w:rPr>
+      </w:pPr>
+      <w:r>
+        <w:rPr>
+          <w:rFonts w:hint="eastAsia"/>
+        </w:rPr>
+        <w:drawing>
+          <wp:inline distT="0" distB="0" distL="0" distR="0" wp14:anchorId="589577BF" wp14:editId="6A77343C">
+            <wp:extent cx="5274310" cy="1243330"/>
+            <wp:effectExtent l="0" t="0" r="2540" b="0"/>
+            <wp:docPr id="3" name="图片 3"/>
+            <wp:cNvGraphicFramePr>
+              <a:graphicFrameLocks xmlns:a="http://schemas.openxmlformats.org/drawingml/2006/main" noChangeAspect="1"/>
+            </wp:cNvGraphicFramePr>
+            <a:graphic xmlns:a="http://schemas.openxmlformats.org/drawingml/2006/main">
+              <a:graphicData uri="http://schemas.openxmlformats.org/drawingml/2006/picture">
+                <pic:pic xmlns:pic="http://schemas.openxmlformats.org/drawingml/2006/picture">
+                  <pic:nvPicPr>
+                    <pic:cNvPr id="0" name="Picture 68"/>
+                    <pic:cNvPicPr>
+                      <a:picLocks noChangeAspect="1" noChangeArrowheads="1"/>
+                    </pic:cNvPicPr>
+                  </pic:nvPicPr>
+                  <pic:blipFill>
+                    <a:blip r:embed="rId16">
+                      <a:extLst>
+                        <a:ext uri="{28A0092B-C50C-407E-A947-70E740481C1C}">
+                          <a14:useLocalDpi xmlns:a14="http://schemas.microsoft.com/office/drawing/2010/main" val="0"/>
+                        </a:ext>
+                      </a:extLst>
+                    </a:blip>
+                    <a:srcRect/>
+                    <a:stretch>
+                      <a:fillRect/>
+                    </a:stretch>
+                  </pic:blipFill>
+                  <pic:spPr bwMode="auto">
+                    <a:xfrm>
+                      <a:off x="0" y="0"/>
+                      <a:ext cx="5274310" cy="1243330"/>
+                    </a:xfrm>
+                    <a:prstGeom prst="rect">
+                      <a:avLst/>
+                    </a:prstGeom>
+                    <a:noFill/>
+                    <a:ln>
+                      <a:noFill/>
+                    </a:ln>
+                  </pic:spPr>
+                </pic:pic>
+              </a:graphicData>
+            </a:graphic>
+          </wp:inline>
+        </w:drawing>
+      </w:r>
+    </w:p>
+    <w:bookmarkStart w:id="1" w:name="_MON_1627224818"/>
+    <w:bookmarkEnd w:id="1"/>
+    <w:p>
+      <w:r>
+        <w:object w:dxaOrig="1536" w:dyaOrig="1114" w14:anchorId="3C1BF79D">
+          <v:shape id="_x0000_i1095" type="#_x0000_t75" style="width:76.5pt;height:55.5pt" o:ole="">
+            <v:imagedata r:id="rId17" o:title=""/>
+          </v:shape>
+          <o:OLEObject Type="Embed" ProgID="Excel.Sheet.12" ShapeID="_x0000_i1095" DrawAspect="Icon" ObjectID="_1627314790" r:id="rId18"/>
+        </w:object>
+      </w:r>
     </w:p>
     <w:p>
       <w:pPr>
         <w:pStyle w:val="2"/>
-        <w:rPr>
-          <w:ins w:id="93" w:author="王 森" w:date="2019-08-09T12:58:00Z"/>
-        </w:rPr>
-        <w:pPrChange w:id="94" w:author="王 森" w:date="2019-08-09T12:58:00Z">
-          <w:pPr/>
-        </w:pPrChange>
-      </w:pPr>
-      <w:ins w:id="95" w:author="王 森" w:date="2019-08-09T12:58:00Z">
-        <w:r>
-          <w:lastRenderedPageBreak/>
-          <w:t>月票券使用表</w:t>
-        </w:r>
-      </w:ins>
-    </w:p>
-    <w:p>
-      <w:pPr>
-        <w:rPr>
-          <w:ins w:id="96" w:author="王 森" w:date="2019-08-09T12:58:00Z"/>
-        </w:rPr>
-      </w:pPr>
-      <w:ins w:id="97" w:author="王 森" w:date="2019-08-09T14:10:00Z">
-        <w:r>
-          <w:object w:dxaOrig="1536" w:dyaOrig="1114" w14:anchorId="65A0CD1A">
-            <v:shape id="_x0000_i1029" type="#_x0000_t75" style="width:76.5pt;height:55.5pt" o:ole="">
-              <v:imagedata r:id="rId12" o:title=""/>
-            </v:shape>
-            <o:OLEObject Type="Embed" ProgID="Excel.Sheet.12" ShapeID="_x0000_i1029" DrawAspect="Icon" ObjectID="_1626864973" r:id="rId13"/>
-          </w:object>
-        </w:r>
-      </w:ins>
+      </w:pPr>
+      <w:r>
+        <w:t>月票券使用表</w:t>
+      </w:r>
+    </w:p>
+    <w:p>
+      <w:pPr>
+        <w:rPr>
+          <w:rFonts w:hint="eastAsia"/>
+        </w:rPr>
+      </w:pPr>
+      <w:r>
+        <w:rPr>
+          <w:rFonts w:hint="eastAsia"/>
+        </w:rPr>
+        <w:drawing>
+          <wp:inline distT="0" distB="0" distL="0" distR="0" wp14:anchorId="557F8D48" wp14:editId="0A89D865">
+            <wp:extent cx="5274310" cy="485140"/>
+            <wp:effectExtent l="0" t="0" r="2540" b="0"/>
+            <wp:docPr id="2" name="图片 2"/>
+            <wp:cNvGraphicFramePr>
+              <a:graphicFrameLocks xmlns:a="http://schemas.openxmlformats.org/drawingml/2006/main" noChangeAspect="1"/>
+            </wp:cNvGraphicFramePr>
+            <a:graphic xmlns:a="http://schemas.openxmlformats.org/drawingml/2006/main">
+              <a:graphicData uri="http://schemas.openxmlformats.org/drawingml/2006/picture">
+                <pic:pic xmlns:pic="http://schemas.openxmlformats.org/drawingml/2006/picture">
+                  <pic:nvPicPr>
+                    <pic:cNvPr id="0" name="Picture 62"/>
+                    <pic:cNvPicPr>
+                      <a:picLocks noChangeAspect="1" noChangeArrowheads="1"/>
+                    </pic:cNvPicPr>
+                  </pic:nvPicPr>
+                  <pic:blipFill>
+                    <a:blip r:embed="rId19">
+                      <a:extLst>
+                        <a:ext uri="{28A0092B-C50C-407E-A947-70E740481C1C}">
+                          <a14:useLocalDpi xmlns:a14="http://schemas.microsoft.com/office/drawing/2010/main" val="0"/>
+                        </a:ext>
+                      </a:extLst>
+                    </a:blip>
+                    <a:srcRect/>
+                    <a:stretch>
+                      <a:fillRect/>
+                    </a:stretch>
+                  </pic:blipFill>
+                  <pic:spPr bwMode="auto">
+                    <a:xfrm>
+                      <a:off x="0" y="0"/>
+                      <a:ext cx="5274310" cy="485140"/>
+                    </a:xfrm>
+                    <a:prstGeom prst="rect">
+                      <a:avLst/>
+                    </a:prstGeom>
+                    <a:noFill/>
+                    <a:ln>
+                      <a:noFill/>
+                    </a:ln>
+                  </pic:spPr>
+                </pic:pic>
+              </a:graphicData>
+            </a:graphic>
+          </wp:inline>
+        </w:drawing>
+      </w:r>
+    </w:p>
+    <w:bookmarkStart w:id="2" w:name="_MON_1627224725"/>
+    <w:bookmarkEnd w:id="2"/>
+    <w:p>
+      <w:r>
+        <w:object w:dxaOrig="1536" w:dyaOrig="1114" w14:anchorId="65A0CD1A">
+          <v:shape id="_x0000_i1088" type="#_x0000_t75" style="width:76.5pt;height:55.5pt" o:ole="">
+            <v:imagedata r:id="rId20" o:title=""/>
+          </v:shape>
+          <o:OLEObject Type="Embed" ProgID="Excel.Sheet.12" ShapeID="_x0000_i1088" DrawAspect="Icon" ObjectID="_1627314791" r:id="rId21"/>
+        </w:object>
+      </w:r>
     </w:p>
     <w:p>
       <w:pPr>
         <w:pStyle w:val="2"/>
-        <w:rPr>
-          <w:ins w:id="98" w:author="王 森" w:date="2019-08-09T12:58:00Z"/>
-          <w:rFonts w:hint="eastAsia"/>
-        </w:rPr>
-        <w:pPrChange w:id="99" w:author="王 森" w:date="2019-08-09T14:10:00Z">
-          <w:pPr/>
-        </w:pPrChange>
-      </w:pPr>
-      <w:ins w:id="100" w:author="王 森" w:date="2019-08-09T12:58:00Z">
-        <w:r>
-          <w:t>增发记录表</w:t>
-        </w:r>
-      </w:ins>
-    </w:p>
-    <w:p>
-      <w:pPr>
-        <w:rPr>
-          <w:ins w:id="101" w:author="王 森" w:date="2019-08-09T12:58:00Z"/>
-        </w:rPr>
-      </w:pPr>
-      <w:ins w:id="102" w:author="王 森" w:date="2019-08-09T12:58:00Z">
-        <w:r>
-          <w:t>|发布批次|发布人|发布日期|发布时间|数量|复核人|</w:t>
-        </w:r>
-      </w:ins>
-    </w:p>
-    <w:p>
-      <w:pPr>
-        <w:rPr>
-          <w:ins w:id="103" w:author="王 森" w:date="2019-08-09T12:58:00Z"/>
-        </w:rPr>
-      </w:pPr>
-    </w:p>
+      </w:pPr>
+      <w:r>
+        <w:t>增发记录表</w:t>
+      </w:r>
+    </w:p>
+    <w:p>
+      <w:r>
+        <w:t>|发布批次|发布人|发布日期|发布时间|数量|复核人|</w:t>
+      </w:r>
+    </w:p>
+    <w:p/>
     <w:p>
       <w:pPr>
         <w:pStyle w:val="2"/>
-        <w:rPr>
-          <w:ins w:id="104" w:author="王 森" w:date="2019-08-09T12:58:00Z"/>
-        </w:rPr>
-        <w:pPrChange w:id="105" w:author="王 森" w:date="2019-08-09T12:58:00Z">
-          <w:pPr/>
-        </w:pPrChange>
-      </w:pPr>
-      <w:ins w:id="106" w:author="王 森" w:date="2019-08-09T12:58:00Z">
-        <w:r>
-          <w:t>日钩稽关系表</w:t>
-        </w:r>
-      </w:ins>
-    </w:p>
-    <w:p>
-      <w:pPr>
-        <w:rPr>
-          <w:del w:id="107" w:author="王 森" w:date="2019-08-09T14:08:00Z"/>
-          <w:rFonts w:hint="eastAsia"/>
-          <w:rPrChange w:id="108" w:author="王 森" w:date="2019-08-09T12:58:00Z">
-            <w:rPr>
-              <w:del w:id="109" w:author="王 森" w:date="2019-08-09T14:08:00Z"/>
-            </w:rPr>
-          </w:rPrChange>
-        </w:rPr>
-        <w:pPrChange w:id="110" w:author="王 森" w:date="2019-08-09T14:08:00Z">
-          <w:pPr>
-            <w:pStyle w:val="1"/>
-          </w:pPr>
-        </w:pPrChange>
-      </w:pPr>
-      <w:ins w:id="111" w:author="王 森" w:date="2019-08-09T12:58:00Z">
-        <w:r>
-          <w:t>|日期|票券总数|待领取|待使用|已使用|已过期|已删除|</w:t>
-        </w:r>
-      </w:ins>
-    </w:p>
-    <w:p>
-      <w:pPr>
-        <w:rPr>
-          <w:del w:id="112" w:author="王 森" w:date="2019-08-09T14:08:00Z"/>
-        </w:rPr>
-        <w:pPrChange w:id="113" w:author="王 森" w:date="2019-08-09T14:08:00Z">
-          <w:pPr/>
-        </w:pPrChange>
-      </w:pPr>
-      <w:del w:id="114" w:author="王 森" w:date="2019-08-09T14:08:00Z">
-        <w:r>
-          <w:rPr>
-            <w:rFonts w:hint="eastAsia"/>
-          </w:rPr>
-          <w:delText>周期：每日</w:delText>
-        </w:r>
-        <w:r>
-          <w:rPr>
-            <w:rFonts w:hint="eastAsia"/>
-          </w:rPr>
-          <w:delText>、日期范围</w:delText>
-        </w:r>
-      </w:del>
-    </w:p>
-    <w:p>
-      <w:pPr>
-        <w:rPr>
-          <w:del w:id="115" w:author="王 森" w:date="2019-08-09T14:08:00Z"/>
-        </w:rPr>
-        <w:pPrChange w:id="116" w:author="王 森" w:date="2019-08-09T14:08:00Z">
-          <w:pPr>
-            <w:ind w:firstLine="420"/>
-          </w:pPr>
-        </w:pPrChange>
-      </w:pPr>
-      <w:del w:id="117" w:author="王 森" w:date="2019-08-09T14:08:00Z">
-        <w:r>
-          <w:rPr>
-            <w:rFonts w:hint="eastAsia"/>
-          </w:rPr>
-          <w:delText>查询使用日期在所查询日期内的所有票券，显示各个票券的详细信息。</w:delText>
-        </w:r>
-      </w:del>
-    </w:p>
-    <w:p>
-      <w:pPr>
-        <w:rPr>
-          <w:del w:id="118" w:author="王 森" w:date="2019-08-09T14:08:00Z"/>
-        </w:rPr>
-        <w:pPrChange w:id="119" w:author="王 森" w:date="2019-08-09T14:08:00Z">
-          <w:pPr>
-            <w:pStyle w:val="2"/>
-          </w:pPr>
-        </w:pPrChange>
-      </w:pPr>
-      <w:del w:id="120" w:author="王 森" w:date="2019-08-09T14:08:00Z">
-        <w:r>
-          <w:rPr>
-            <w:rFonts w:hint="eastAsia"/>
-          </w:rPr>
-          <w:delText>票券</w:delText>
-        </w:r>
-        <w:r>
-          <w:rPr>
-            <w:rFonts w:hint="eastAsia"/>
-          </w:rPr>
-          <w:delText>使用状态报表</w:delText>
-        </w:r>
-      </w:del>
-    </w:p>
-    <w:p>
-      <w:pPr>
-        <w:rPr>
-          <w:del w:id="121" w:author="王 森" w:date="2019-08-09T14:08:00Z"/>
-        </w:rPr>
-        <w:pPrChange w:id="122" w:author="王 森" w:date="2019-08-09T14:08:00Z">
-          <w:pPr/>
-        </w:pPrChange>
-      </w:pPr>
-      <w:del w:id="123" w:author="王 森" w:date="2019-08-09T14:08:00Z">
-        <w:r>
-          <w:rPr>
-            <w:rFonts w:hint="eastAsia"/>
-          </w:rPr>
-          <w:delText>周期：每日</w:delText>
-        </w:r>
-        <w:r>
-          <w:rPr>
-            <w:rFonts w:hint="eastAsia"/>
-          </w:rPr>
-          <w:delText>、日期范围</w:delText>
-        </w:r>
-      </w:del>
-    </w:p>
-    <w:p>
-      <w:pPr>
-        <w:rPr>
-          <w:ins w:id="124" w:author="王 森" w:date="2019-07-15T14:28:00Z"/>
-        </w:rPr>
-        <w:pPrChange w:id="125" w:author="王 森" w:date="2019-08-09T14:08:00Z">
-          <w:pPr>
-            <w:ind w:firstLine="420"/>
-          </w:pPr>
-        </w:pPrChange>
-      </w:pPr>
-      <w:del w:id="126" w:author="王 森" w:date="2019-08-09T14:08:00Z">
-        <w:r>
-          <w:rPr>
-            <w:rFonts w:hint="eastAsia"/>
-          </w:rPr>
-          <w:delText>查询使用日期在所查询日期内的所有票券，按照票券类别统计已领取、已使用、已过期票券的数量。</w:delText>
-        </w:r>
-      </w:del>
-    </w:p>
-    <w:p>
-      <w:pPr>
-        <w:rPr>
-          <w:rFonts w:hint="eastAsia"/>
-        </w:rPr>
-        <w:pPrChange w:id="127" w:author="王 森" w:date="2019-08-09T14:10:00Z">
-          <w:pPr>
-            <w:ind w:firstLine="420"/>
-          </w:pPr>
-        </w:pPrChange>
-      </w:pPr>
-      <w:bookmarkStart w:id="128" w:name="_GoBack"/>
-      <w:bookmarkEnd w:id="128"/>
-    </w:p>
+      </w:pPr>
+      <w:r>
+        <w:t>日钩稽关系表</w:t>
+      </w:r>
+    </w:p>
+    <w:p>
+      <w:pPr>
+        <w:rPr>
+          <w:rFonts w:hint="eastAsia"/>
+        </w:rPr>
+      </w:pPr>
+      <w:r>
+        <w:drawing>
+          <wp:inline distT="0" distB="0" distL="0" distR="0" wp14:anchorId="1ACA3739" wp14:editId="5AB55548">
+            <wp:extent cx="4752975" cy="1295400"/>
+            <wp:effectExtent l="0" t="0" r="9525" b="0"/>
+            <wp:docPr id="1" name="图片 1"/>
+            <wp:cNvGraphicFramePr>
+              <a:graphicFrameLocks xmlns:a="http://schemas.openxmlformats.org/drawingml/2006/main" noChangeAspect="1"/>
+            </wp:cNvGraphicFramePr>
+            <a:graphic xmlns:a="http://schemas.openxmlformats.org/drawingml/2006/main">
+              <a:graphicData uri="http://schemas.openxmlformats.org/drawingml/2006/picture">
+                <pic:pic xmlns:pic="http://schemas.openxmlformats.org/drawingml/2006/picture">
+                  <pic:nvPicPr>
+                    <pic:cNvPr id="0" name="Picture 51"/>
+                    <pic:cNvPicPr>
+                      <a:picLocks noChangeAspect="1" noChangeArrowheads="1"/>
+                    </pic:cNvPicPr>
+                  </pic:nvPicPr>
+                  <pic:blipFill>
+                    <a:blip r:embed="rId22">
+                      <a:extLst>
+                        <a:ext uri="{28A0092B-C50C-407E-A947-70E740481C1C}">
+                          <a14:useLocalDpi xmlns:a14="http://schemas.microsoft.com/office/drawing/2010/main" val="0"/>
+                        </a:ext>
+                      </a:extLst>
+                    </a:blip>
+                    <a:srcRect/>
+                    <a:stretch>
+                      <a:fillRect/>
+                    </a:stretch>
+                  </pic:blipFill>
+                  <pic:spPr bwMode="auto">
+                    <a:xfrm>
+                      <a:off x="0" y="0"/>
+                      <a:ext cx="4752975" cy="1295400"/>
+                    </a:xfrm>
+                    <a:prstGeom prst="rect">
+                      <a:avLst/>
+                    </a:prstGeom>
+                    <a:noFill/>
+                    <a:ln>
+                      <a:noFill/>
+                    </a:ln>
+                  </pic:spPr>
+                </pic:pic>
+              </a:graphicData>
+            </a:graphic>
+          </wp:inline>
+        </w:drawing>
+      </w:r>
+    </w:p>
+    <w:bookmarkStart w:id="3" w:name="_MON_1627224659"/>
+    <w:bookmarkEnd w:id="3"/>
+    <w:p>
+      <w:r>
+        <w:object w:dxaOrig="1536" w:dyaOrig="1114" w14:anchorId="454803F3">
+          <v:shape id="_x0000_i1081" type="#_x0000_t75" style="width:76.5pt;height:55.5pt" o:ole="">
+            <v:imagedata r:id="rId23" o:title=""/>
+          </v:shape>
+          <o:OLEObject Type="Embed" ProgID="Excel.Sheet.12" ShapeID="_x0000_i1081" DrawAspect="Icon" ObjectID="_1627314792" r:id="rId24"/>
+        </w:object>
+      </w:r>
+    </w:p>
+    <w:p/>
     <w:sectPr>
       <w:pgSz w:w="11906" w:h="16838"/>
       <w:pgMar w:top="1440" w:right="1800" w:bottom="1440" w:left="1800" w:header="851" w:footer="992" w:gutter="0"/>
@@ -3366,6 +3202,92 @@
     </w:lvl>
   </w:abstractNum>
   <w:abstractNum w:abstractNumId="9" w15:restartNumberingAfterBreak="0">
+    <w:nsid w:val="2A490037"/>
+    <w:multiLevelType w:val="hybridMultilevel"/>
+    <w:tmpl w:val="C9425D5A"/>
+    <w:lvl w:ilvl="0" w:tplc="0409000F">
+      <w:start w:val="1"/>
+      <w:numFmt w:val="decimal"/>
+      <w:lvlText w:val="%1."/>
+      <w:lvlJc w:val="left"/>
+      <w:pPr>
+        <w:ind w:left="840" w:hanging="420"/>
+      </w:pPr>
+    </w:lvl>
+    <w:lvl w:ilvl="1" w:tplc="04090019" w:tentative="1">
+      <w:start w:val="1"/>
+      <w:numFmt w:val="lowerLetter"/>
+      <w:lvlText w:val="%2)"/>
+      <w:lvlJc w:val="left"/>
+      <w:pPr>
+        <w:ind w:left="1260" w:hanging="420"/>
+      </w:pPr>
+    </w:lvl>
+    <w:lvl w:ilvl="2" w:tplc="0409001B" w:tentative="1">
+      <w:start w:val="1"/>
+      <w:numFmt w:val="lowerRoman"/>
+      <w:lvlText w:val="%3."/>
+      <w:lvlJc w:val="right"/>
+      <w:pPr>
+        <w:ind w:left="1680" w:hanging="420"/>
+      </w:pPr>
+    </w:lvl>
+    <w:lvl w:ilvl="3" w:tplc="0409000F" w:tentative="1">
+      <w:start w:val="1"/>
+      <w:numFmt w:val="decimal"/>
+      <w:lvlText w:val="%4."/>
+      <w:lvlJc w:val="left"/>
+      <w:pPr>
+        <w:ind w:left="2100" w:hanging="420"/>
+      </w:pPr>
+    </w:lvl>
+    <w:lvl w:ilvl="4" w:tplc="04090019" w:tentative="1">
+      <w:start w:val="1"/>
+      <w:numFmt w:val="lowerLetter"/>
+      <w:lvlText w:val="%5)"/>
+      <w:lvlJc w:val="left"/>
+      <w:pPr>
+        <w:ind w:left="2520" w:hanging="420"/>
+      </w:pPr>
+    </w:lvl>
+    <w:lvl w:ilvl="5" w:tplc="0409001B" w:tentative="1">
+      <w:start w:val="1"/>
+      <w:numFmt w:val="lowerRoman"/>
+      <w:lvlText w:val="%6."/>
+      <w:lvlJc w:val="right"/>
+      <w:pPr>
+        <w:ind w:left="2940" w:hanging="420"/>
+      </w:pPr>
+    </w:lvl>
+    <w:lvl w:ilvl="6" w:tplc="0409000F" w:tentative="1">
+      <w:start w:val="1"/>
+      <w:numFmt w:val="decimal"/>
+      <w:lvlText w:val="%7."/>
+      <w:lvlJc w:val="left"/>
+      <w:pPr>
+        <w:ind w:left="3360" w:hanging="420"/>
+      </w:pPr>
+    </w:lvl>
+    <w:lvl w:ilvl="7" w:tplc="04090019" w:tentative="1">
+      <w:start w:val="1"/>
+      <w:numFmt w:val="lowerLetter"/>
+      <w:lvlText w:val="%8)"/>
+      <w:lvlJc w:val="left"/>
+      <w:pPr>
+        <w:ind w:left="3780" w:hanging="420"/>
+      </w:pPr>
+    </w:lvl>
+    <w:lvl w:ilvl="8" w:tplc="0409001B" w:tentative="1">
+      <w:start w:val="1"/>
+      <w:numFmt w:val="lowerRoman"/>
+      <w:lvlText w:val="%9."/>
+      <w:lvlJc w:val="right"/>
+      <w:pPr>
+        <w:ind w:left="4200" w:hanging="420"/>
+      </w:pPr>
+    </w:lvl>
+  </w:abstractNum>
+  <w:abstractNum w:abstractNumId="10" w15:restartNumberingAfterBreak="0">
     <w:nsid w:val="2FDF4945"/>
     <w:multiLevelType w:val="multilevel"/>
     <w:tmpl w:val="BABA15DA"/>
@@ -3454,7 +3376,7 @@
       </w:pPr>
     </w:lvl>
   </w:abstractNum>
-  <w:abstractNum w:abstractNumId="10" w15:restartNumberingAfterBreak="0">
+  <w:abstractNum w:abstractNumId="11" w15:restartNumberingAfterBreak="0">
     <w:nsid w:val="3015541F"/>
     <w:multiLevelType w:val="multilevel"/>
     <w:tmpl w:val="0409001F"/>
@@ -3540,7 +3462,7 @@
       </w:pPr>
     </w:lvl>
   </w:abstractNum>
-  <w:abstractNum w:abstractNumId="11" w15:restartNumberingAfterBreak="0">
+  <w:abstractNum w:abstractNumId="12" w15:restartNumberingAfterBreak="0">
     <w:nsid w:val="427F496D"/>
     <w:multiLevelType w:val="multilevel"/>
     <w:tmpl w:val="0409001F"/>
@@ -3626,7 +3548,7 @@
       </w:pPr>
     </w:lvl>
   </w:abstractNum>
-  <w:abstractNum w:abstractNumId="12" w15:restartNumberingAfterBreak="0">
+  <w:abstractNum w:abstractNumId="13" w15:restartNumberingAfterBreak="0">
     <w:nsid w:val="44F36D4B"/>
     <w:multiLevelType w:val="multilevel"/>
     <w:tmpl w:val="BABA15DA"/>
@@ -3715,7 +3637,7 @@
       </w:pPr>
     </w:lvl>
   </w:abstractNum>
-  <w:abstractNum w:abstractNumId="13" w15:restartNumberingAfterBreak="0">
+  <w:abstractNum w:abstractNumId="14" w15:restartNumberingAfterBreak="0">
     <w:nsid w:val="4B5004BC"/>
     <w:multiLevelType w:val="multilevel"/>
     <w:tmpl w:val="7B72531A"/>
@@ -3804,7 +3726,7 @@
       </w:pPr>
     </w:lvl>
   </w:abstractNum>
-  <w:abstractNum w:abstractNumId="14" w15:restartNumberingAfterBreak="0">
+  <w:abstractNum w:abstractNumId="15" w15:restartNumberingAfterBreak="0">
     <w:nsid w:val="50035B85"/>
     <w:multiLevelType w:val="multilevel"/>
     <w:tmpl w:val="0409001F"/>
@@ -3890,7 +3812,7 @@
       </w:pPr>
     </w:lvl>
   </w:abstractNum>
-  <w:abstractNum w:abstractNumId="15" w15:restartNumberingAfterBreak="0">
+  <w:abstractNum w:abstractNumId="16" w15:restartNumberingAfterBreak="0">
     <w:nsid w:val="56136DC3"/>
     <w:multiLevelType w:val="multilevel"/>
     <w:tmpl w:val="3B6CE956"/>
@@ -3979,7 +3901,7 @@
       </w:pPr>
     </w:lvl>
   </w:abstractNum>
-  <w:abstractNum w:abstractNumId="16" w15:restartNumberingAfterBreak="0">
+  <w:abstractNum w:abstractNumId="17" w15:restartNumberingAfterBreak="0">
     <w:nsid w:val="58660A84"/>
     <w:multiLevelType w:val="hybridMultilevel"/>
     <w:tmpl w:val="0D76D6D4"/>
@@ -4068,7 +3990,7 @@
       </w:pPr>
     </w:lvl>
   </w:abstractNum>
-  <w:abstractNum w:abstractNumId="17" w15:restartNumberingAfterBreak="0">
+  <w:abstractNum w:abstractNumId="18" w15:restartNumberingAfterBreak="0">
     <w:nsid w:val="589ECBE6"/>
     <w:multiLevelType w:val="multilevel"/>
     <w:tmpl w:val="51488642"/>
@@ -4181,7 +4103,7 @@
       </w:rPr>
     </w:lvl>
   </w:abstractNum>
-  <w:abstractNum w:abstractNumId="18" w15:restartNumberingAfterBreak="0">
+  <w:abstractNum w:abstractNumId="19" w15:restartNumberingAfterBreak="0">
     <w:nsid w:val="58A15DDD"/>
     <w:multiLevelType w:val="multilevel"/>
     <w:tmpl w:val="1C02D83C"/>
@@ -4294,7 +4216,7 @@
       </w:rPr>
     </w:lvl>
   </w:abstractNum>
-  <w:abstractNum w:abstractNumId="19" w15:restartNumberingAfterBreak="0">
+  <w:abstractNum w:abstractNumId="20" w15:restartNumberingAfterBreak="0">
     <w:nsid w:val="5A0F2EB6"/>
     <w:multiLevelType w:val="hybridMultilevel"/>
     <w:tmpl w:val="9350EC92"/>
@@ -4383,7 +4305,7 @@
       </w:pPr>
     </w:lvl>
   </w:abstractNum>
-  <w:abstractNum w:abstractNumId="20" w15:restartNumberingAfterBreak="0">
+  <w:abstractNum w:abstractNumId="21" w15:restartNumberingAfterBreak="0">
     <w:nsid w:val="6C03733B"/>
     <w:multiLevelType w:val="multilevel"/>
     <w:tmpl w:val="0409001F"/>
@@ -4472,7 +4394,7 @@
       </w:pPr>
     </w:lvl>
   </w:abstractNum>
-  <w:abstractNum w:abstractNumId="21" w15:restartNumberingAfterBreak="0">
+  <w:abstractNum w:abstractNumId="22" w15:restartNumberingAfterBreak="0">
     <w:nsid w:val="716A30D8"/>
     <w:multiLevelType w:val="multilevel"/>
     <w:tmpl w:val="0409001F"/>
@@ -4558,7 +4480,7 @@
       </w:pPr>
     </w:lvl>
   </w:abstractNum>
-  <w:abstractNum w:abstractNumId="22" w15:restartNumberingAfterBreak="0">
+  <w:abstractNum w:abstractNumId="23" w15:restartNumberingAfterBreak="0">
     <w:nsid w:val="71EB0EFB"/>
     <w:multiLevelType w:val="multilevel"/>
     <w:tmpl w:val="0409001F"/>
@@ -4700,7 +4622,7 @@
       </w:pPr>
     </w:lvl>
   </w:abstractNum>
-  <w:abstractNum w:abstractNumId="23" w15:restartNumberingAfterBreak="0">
+  <w:abstractNum w:abstractNumId="24" w15:restartNumberingAfterBreak="0">
     <w:nsid w:val="75551C06"/>
     <w:multiLevelType w:val="hybridMultilevel"/>
     <w:tmpl w:val="35C88E54"/>
@@ -4789,7 +4711,7 @@
       </w:pPr>
     </w:lvl>
   </w:abstractNum>
-  <w:abstractNum w:abstractNumId="24" w15:restartNumberingAfterBreak="0">
+  <w:abstractNum w:abstractNumId="25" w15:restartNumberingAfterBreak="0">
     <w:nsid w:val="78BF1391"/>
     <w:multiLevelType w:val="multilevel"/>
     <w:tmpl w:val="0409001F"/>
@@ -4875,7 +4797,7 @@
       </w:pPr>
     </w:lvl>
   </w:abstractNum>
-  <w:abstractNum w:abstractNumId="25" w15:restartNumberingAfterBreak="0">
+  <w:abstractNum w:abstractNumId="26" w15:restartNumberingAfterBreak="0">
     <w:nsid w:val="7A9D3B80"/>
     <w:multiLevelType w:val="multilevel"/>
     <w:tmpl w:val="3B6CE956"/>
@@ -4965,43 +4887,43 @@
     </w:lvl>
   </w:abstractNum>
   <w:num w:numId="1">
+    <w:abstractNumId w:val="24"/>
+  </w:num>
+  <w:num w:numId="2">
+    <w:abstractNumId w:val="26"/>
+  </w:num>
+  <w:num w:numId="3">
+    <w:abstractNumId w:val="22"/>
+  </w:num>
+  <w:num w:numId="4">
+    <w:abstractNumId w:val="25"/>
+  </w:num>
+  <w:num w:numId="5">
+    <w:abstractNumId w:val="15"/>
+  </w:num>
+  <w:num w:numId="6">
+    <w:abstractNumId w:val="12"/>
+  </w:num>
+  <w:num w:numId="7">
+    <w:abstractNumId w:val="18"/>
+  </w:num>
+  <w:num w:numId="8">
+    <w:abstractNumId w:val="19"/>
+  </w:num>
+  <w:num w:numId="9">
+    <w:abstractNumId w:val="16"/>
+  </w:num>
+  <w:num w:numId="10">
+    <w:abstractNumId w:val="20"/>
+  </w:num>
+  <w:num w:numId="11">
+    <w:abstractNumId w:val="21"/>
+  </w:num>
+  <w:num w:numId="12">
     <w:abstractNumId w:val="23"/>
   </w:num>
-  <w:num w:numId="2">
-    <w:abstractNumId w:val="25"/>
-  </w:num>
-  <w:num w:numId="3">
-    <w:abstractNumId w:val="21"/>
-  </w:num>
-  <w:num w:numId="4">
-    <w:abstractNumId w:val="24"/>
-  </w:num>
-  <w:num w:numId="5">
-    <w:abstractNumId w:val="14"/>
-  </w:num>
-  <w:num w:numId="6">
-    <w:abstractNumId w:val="11"/>
-  </w:num>
-  <w:num w:numId="7">
-    <w:abstractNumId w:val="17"/>
-  </w:num>
-  <w:num w:numId="8">
-    <w:abstractNumId w:val="18"/>
-  </w:num>
-  <w:num w:numId="9">
-    <w:abstractNumId w:val="15"/>
-  </w:num>
-  <w:num w:numId="10">
-    <w:abstractNumId w:val="19"/>
-  </w:num>
-  <w:num w:numId="11">
-    <w:abstractNumId w:val="20"/>
-  </w:num>
-  <w:num w:numId="12">
-    <w:abstractNumId w:val="22"/>
-  </w:num>
   <w:num w:numId="13">
-    <w:abstractNumId w:val="22"/>
+    <w:abstractNumId w:val="23"/>
     <w:lvlOverride w:ilvl="0">
       <w:startOverride w:val="1"/>
     </w:lvlOverride>
@@ -5031,25 +4953,25 @@
     </w:lvlOverride>
   </w:num>
   <w:num w:numId="14">
-    <w:abstractNumId w:val="17"/>
+    <w:abstractNumId w:val="18"/>
   </w:num>
   <w:num w:numId="15">
-    <w:abstractNumId w:val="18"/>
+    <w:abstractNumId w:val="19"/>
   </w:num>
   <w:num w:numId="16">
     <w:abstractNumId w:val="4"/>
   </w:num>
   <w:num w:numId="17">
-    <w:abstractNumId w:val="13"/>
+    <w:abstractNumId w:val="14"/>
   </w:num>
   <w:num w:numId="18">
     <w:abstractNumId w:val="3"/>
   </w:num>
   <w:num w:numId="19">
-    <w:abstractNumId w:val="12"/>
+    <w:abstractNumId w:val="13"/>
   </w:num>
   <w:num w:numId="20">
-    <w:abstractNumId w:val="9"/>
+    <w:abstractNumId w:val="10"/>
   </w:num>
   <w:num w:numId="21">
     <w:abstractNumId w:val="8"/>
@@ -5061,7 +4983,7 @@
     <w:abstractNumId w:val="7"/>
   </w:num>
   <w:num w:numId="24">
-    <w:abstractNumId w:val="10"/>
+    <w:abstractNumId w:val="11"/>
   </w:num>
   <w:num w:numId="25">
     <w:abstractNumId w:val="0"/>
@@ -5076,17 +4998,12 @@
     <w:abstractNumId w:val="6"/>
   </w:num>
   <w:num w:numId="29">
-    <w:abstractNumId w:val="16"/>
+    <w:abstractNumId w:val="17"/>
+  </w:num>
+  <w:num w:numId="30">
+    <w:abstractNumId w:val="9"/>
   </w:num>
 </w:numbering>
-</file>
-
-<file path=word/people.xml><?xml version="1.0" encoding="utf-8"?>
-<w15:people xmlns:wpc="http://schemas.microsoft.com/office/word/2010/wordprocessingCanvas" xmlns:cx="http://schemas.microsoft.com/office/drawing/2014/chartex" xmlns:cx1="http://schemas.microsoft.com/office/drawing/2015/9/8/chartex" xmlns:cx2="http://schemas.microsoft.com/office/drawing/2015/10/21/chartex" xmlns:cx3="http://schemas.microsoft.com/office/drawing/2016/5/9/chartex" xmlns:cx4="http://schemas.microsoft.com/office/drawing/2016/5/10/chartex" xmlns:cx5="http://schemas.microsoft.com/office/drawing/2016/5/11/chartex" xmlns:cx6="http://schemas.microsoft.com/office/drawing/2016/5/12/chartex" xmlns:cx7="http://schemas.microsoft.com/office/drawing/2016/5/13/chartex" xmlns:cx8="http://schemas.microsoft.com/office/drawing/2016/5/14/chartex" xmlns:mc="http://schemas.openxmlformats.org/markup-compatibility/2006" xmlns:aink="http://schemas.microsoft.com/office/drawing/2016/ink" xmlns:am3d="http://schemas.microsoft.com/office/drawing/2017/model3d" xmlns:o="urn:schemas-microsoft-com:office:office" xmlns:r="http://schemas.openxmlformats.org/officeDocument/2006/relationships" xmlns:m="http://schemas.openxmlformats.org/officeDocument/2006/math" xmlns:v="urn:schemas-microsoft-com:vml" xmlns:wp14="http://schemas.microsoft.com/office/word/2010/wordprocessingDrawing" xmlns:wp="http://schemas.openxmlformats.org/drawingml/2006/wordprocessingDrawing" xmlns:w10="urn:schemas-microsoft-com:office:word" xmlns:w="http://schemas.openxmlformats.org/wordprocessingml/2006/main" xmlns:w14="http://schemas.microsoft.com/office/word/2010/wordml" xmlns:w15="http://schemas.microsoft.com/office/word/2012/wordml" xmlns:w16cid="http://schemas.microsoft.com/office/word/2016/wordml/cid" xmlns:w16se="http://schemas.microsoft.com/office/word/2015/wordml/symex" xmlns:wpg="http://schemas.microsoft.com/office/word/2010/wordprocessingGroup" xmlns:wpi="http://schemas.microsoft.com/office/word/2010/wordprocessingInk" xmlns:wne="http://schemas.microsoft.com/office/word/2006/wordml" xmlns:wps="http://schemas.microsoft.com/office/word/2010/wordprocessingShape" mc:Ignorable="w14 w15 w16se w16cid wp14">
-  <w15:person w15:author="王 森">
-    <w15:presenceInfo w15:providerId="Windows Live" w15:userId="7747b76e69eef28f"/>
-  </w15:person>
-</w15:people>
 </file>
 
 <file path=word/styles.xml><?xml version="1.0" encoding="utf-8"?>
@@ -5596,35 +5513,11 @@
       <w:spacing w:before="120" w:after="120"/>
       <w:ind w:left="862" w:hanging="862"/>
       <w:outlineLvl w:val="3"/>
-      <w:pPrChange w:id="0" w:date="2019-07-15T14:24:00Z">
-        <w:pPr>
-          <w:keepNext/>
-          <w:keepLines/>
-          <w:numPr>
-            <w:ilvl w:val="3"/>
-            <w:numId w:val="25"/>
-          </w:numPr>
-          <w:spacing w:before="120" w:line="252" w:lineRule="auto"/>
-          <w:ind w:left="864" w:hanging="864"/>
-          <w:jc w:val="both"/>
-          <w:outlineLvl w:val="3"/>
-        </w:pPr>
-      </w:pPrChange>
     </w:pPr>
     <w:rPr>
       <w:rFonts w:asciiTheme="majorHAnsi" w:hAnsiTheme="majorHAnsi" w:cstheme="majorBidi"/>
       <w:b/>
       <w:iCs/>
-      <w:rPrChange w:id="0" w:date="2019-07-15T14:24:00Z">
-        <w:rPr>
-          <w:rFonts w:asciiTheme="majorHAnsi" w:eastAsia="宋体" w:hAnsiTheme="majorHAnsi" w:cstheme="majorBidi"/>
-          <w:i/>
-          <w:iCs/>
-          <w:sz w:val="24"/>
-          <w:szCs w:val="24"/>
-          <w:lang w:val="en-US" w:eastAsia="zh-CN" w:bidi="ar-SA"/>
-        </w:rPr>
-      </w:rPrChange>
     </w:rPr>
   </w:style>
   <w:style w:type="paragraph" w:styleId="5">
@@ -6755,7 +6648,7 @@
 </file>
 
 <file path=customXml/itemProps1.xml><?xml version="1.0" encoding="utf-8"?>
-<ds:datastoreItem xmlns:ds="http://schemas.openxmlformats.org/officeDocument/2006/customXml" ds:itemID="{98D8CADA-6C76-437A-A314-681A7F58CB1B}">
+<ds:datastoreItem xmlns:ds="http://schemas.openxmlformats.org/officeDocument/2006/customXml" ds:itemID="{91F77854-B10B-4106-BAB2-35EA40A7046E}">
   <ds:schemaRefs>
     <ds:schemaRef ds:uri="http://schemas.openxmlformats.org/officeDocument/2006/bibliography"/>
   </ds:schemaRefs>

</xml_diff>